<commit_message>
Se empieza el tema de formularios.
</commit_message>
<xml_diff>
--- a/DESARROLLO_WEB_SERVER/RESUMEN/TEMA 02 RESUMEN.docx
+++ b/DESARROLLO_WEB_SERVER/RESUMEN/TEMA 02 RESUMEN.docx
@@ -16390,6 +16390,7 @@
           <w:color w:val="000000"/>
           <w:sz w:val="23"/>
           <w:szCs w:val="23"/>
+          <w:lang w:val="es-ES_tradnl"/>
         </w:rPr>
       </w:pPr>
       <w:r>
@@ -16467,6 +16468,19 @@
     </w:p>
     <w:p>
       <w:pPr>
+        <w:autoSpaceDE w:val="0"/>
+        <w:autoSpaceDN w:val="0"/>
+        <w:adjustRightInd w:val="0"/>
+        <w:rPr>
+          <w:rFonts w:ascii="Arial" w:hAnsi="Arial" w:cs="Arial"/>
+          <w:color w:val="000000"/>
+          <w:sz w:val="23"/>
+          <w:szCs w:val="23"/>
+        </w:rPr>
+      </w:pPr>
+    </w:p>
+    <w:p>
+      <w:pPr>
         <w:pStyle w:val="Ttulo2"/>
       </w:pPr>
       <w:r>
@@ -16478,27 +16492,3322 @@
       </w:r>
       <w:proofErr w:type="spellEnd"/>
     </w:p>
+    <w:p>
+      <w:pPr>
+        <w:jc w:val="both"/>
+      </w:pPr>
+      <w:r>
+        <w:t xml:space="preserve">Una de las acciones más interesantes a realizar sobre los </w:t>
+      </w:r>
+      <w:proofErr w:type="spellStart"/>
+      <w:r>
+        <w:t>arrays</w:t>
+      </w:r>
+      <w:proofErr w:type="spellEnd"/>
+      <w:r>
+        <w:t xml:space="preserve"> es la ordenación de sus</w:t>
+      </w:r>
+      <w:r>
+        <w:t xml:space="preserve"> </w:t>
+      </w:r>
+      <w:r>
+        <w:t xml:space="preserve">elementos y/o sus claves. La librería de funciones de array ofrece un buen número defunciones de ordenación para conseguir </w:t>
+      </w:r>
+      <w:r>
+        <w:lastRenderedPageBreak/>
+        <w:t>distintos resultados. Todas las funciones que se</w:t>
+      </w:r>
+      <w:r>
+        <w:t xml:space="preserve"> </w:t>
+      </w:r>
+      <w:r>
+        <w:t>presentan a continuación modifican el array cambiando sus elementos según el orden</w:t>
+      </w:r>
+      <w:r>
+        <w:t xml:space="preserve"> </w:t>
+      </w:r>
+      <w:r>
+        <w:t xml:space="preserve">solicitado. A </w:t>
+      </w:r>
+      <w:r>
+        <w:t>continuación,</w:t>
+      </w:r>
+      <w:r>
+        <w:t xml:space="preserve"> se presentan las funciones más útiles:</w:t>
+      </w:r>
+    </w:p>
+    <w:p>
+      <w:pPr>
+        <w:pStyle w:val="Prrafodelista"/>
+        <w:numPr>
+          <w:ilvl w:val="0"/>
+          <w:numId w:val="29"/>
+        </w:numPr>
+      </w:pPr>
+      <w:proofErr w:type="spellStart"/>
+      <w:proofErr w:type="gramStart"/>
+      <w:r>
+        <w:rPr>
+          <w:b/>
+          <w:bCs/>
+        </w:rPr>
+        <w:t>sort</w:t>
+      </w:r>
+      <w:proofErr w:type="spellEnd"/>
+      <w:r>
+        <w:t>(</w:t>
+      </w:r>
+      <w:proofErr w:type="gramEnd"/>
+      <w:r>
+        <w:t xml:space="preserve">array &amp;$array, </w:t>
+      </w:r>
+      <w:proofErr w:type="spellStart"/>
+      <w:r>
+        <w:t>int</w:t>
+      </w:r>
+      <w:proofErr w:type="spellEnd"/>
+      <w:r>
+        <w:t xml:space="preserve"> $</w:t>
+      </w:r>
+      <w:proofErr w:type="spellStart"/>
+      <w:r>
+        <w:t>sort_flags</w:t>
+      </w:r>
+      <w:proofErr w:type="spellEnd"/>
+      <w:r>
+        <w:t xml:space="preserve"> = </w:t>
+      </w:r>
+      <w:proofErr w:type="spellStart"/>
+      <w:r>
+        <w:t>SORT_REGULAR</w:t>
+      </w:r>
+      <w:proofErr w:type="spellEnd"/>
+      <w:r>
+        <w:t xml:space="preserve">): </w:t>
+      </w:r>
+      <w:proofErr w:type="spellStart"/>
+      <w:r>
+        <w:t>bool</w:t>
+      </w:r>
+      <w:proofErr w:type="spellEnd"/>
+      <w:r>
+        <w:t xml:space="preserve"> Ordena los valores de un</w:t>
+      </w:r>
+      <w:r>
+        <w:t xml:space="preserve"> </w:t>
+      </w:r>
+      <w:r>
+        <w:t>array en base a las opciones que se pasan como parámetro.</w:t>
+      </w:r>
+    </w:p>
+    <w:p>
+      <w:pPr>
+        <w:pStyle w:val="Prrafodelista"/>
+        <w:numPr>
+          <w:ilvl w:val="1"/>
+          <w:numId w:val="29"/>
+        </w:numPr>
+      </w:pPr>
+      <w:proofErr w:type="spellStart"/>
+      <w:r>
+        <w:t>SORT_REGULAR</w:t>
+      </w:r>
+      <w:proofErr w:type="spellEnd"/>
+      <w:r>
+        <w:t xml:space="preserve"> - compara elementos normalmente (no cambia los tipos)</w:t>
+      </w:r>
+    </w:p>
+    <w:p>
+      <w:pPr>
+        <w:pStyle w:val="Prrafodelista"/>
+        <w:numPr>
+          <w:ilvl w:val="1"/>
+          <w:numId w:val="29"/>
+        </w:numPr>
+      </w:pPr>
+      <w:proofErr w:type="spellStart"/>
+      <w:r>
+        <w:t>SORT_NUMERIC</w:t>
+      </w:r>
+      <w:proofErr w:type="spellEnd"/>
+      <w:r>
+        <w:t xml:space="preserve"> - compara elementos de forma numérica</w:t>
+      </w:r>
+    </w:p>
+    <w:p>
+      <w:pPr>
+        <w:pStyle w:val="Prrafodelista"/>
+        <w:numPr>
+          <w:ilvl w:val="1"/>
+          <w:numId w:val="29"/>
+        </w:numPr>
+      </w:pPr>
+      <w:proofErr w:type="spellStart"/>
+      <w:r>
+        <w:t>SORT_STRING</w:t>
+      </w:r>
+      <w:proofErr w:type="spellEnd"/>
+      <w:r>
+        <w:t xml:space="preserve"> - compara elementos como cadenas</w:t>
+      </w:r>
+    </w:p>
+    <w:p>
+      <w:pPr>
+        <w:pStyle w:val="Prrafodelista"/>
+        <w:numPr>
+          <w:ilvl w:val="1"/>
+          <w:numId w:val="29"/>
+        </w:numPr>
+      </w:pPr>
+      <w:proofErr w:type="spellStart"/>
+      <w:r>
+        <w:t>SORT_LOCALE_STRING</w:t>
+      </w:r>
+      <w:proofErr w:type="spellEnd"/>
+      <w:r>
+        <w:t xml:space="preserve"> - compara elementos como cadenas, basándose en la</w:t>
+      </w:r>
+      <w:r>
+        <w:t xml:space="preserve"> </w:t>
+      </w:r>
+      <w:r>
+        <w:t>configuración</w:t>
+      </w:r>
+      <w:r>
+        <w:t xml:space="preserve"> </w:t>
+      </w:r>
+      <w:r>
+        <w:t>regional en uso. Utiliza la configuración regional, la cual puede cambiarse</w:t>
+      </w:r>
+      <w:r>
+        <w:t xml:space="preserve"> </w:t>
+      </w:r>
+      <w:r>
+        <w:t>usando</w:t>
+      </w:r>
+      <w:r>
+        <w:t xml:space="preserve"> </w:t>
+      </w:r>
+      <w:proofErr w:type="spellStart"/>
+      <w:proofErr w:type="gramStart"/>
+      <w:r>
+        <w:t>setlocale</w:t>
+      </w:r>
+      <w:proofErr w:type="spellEnd"/>
+      <w:r>
+        <w:t>(</w:t>
+      </w:r>
+      <w:proofErr w:type="gramEnd"/>
+      <w:r>
+        <w:t>).</w:t>
+      </w:r>
+    </w:p>
+    <w:p>
+      <w:pPr>
+        <w:pStyle w:val="Prrafodelista"/>
+        <w:numPr>
+          <w:ilvl w:val="1"/>
+          <w:numId w:val="29"/>
+        </w:numPr>
+      </w:pPr>
+      <w:proofErr w:type="spellStart"/>
+      <w:r>
+        <w:t>SORT_NATURAL</w:t>
+      </w:r>
+      <w:proofErr w:type="spellEnd"/>
+      <w:r>
+        <w:t xml:space="preserve"> - compara elementos como cadenas usando el "orden natural".</w:t>
+      </w:r>
+    </w:p>
+    <w:p>
+      <w:pPr>
+        <w:pStyle w:val="Prrafodelista"/>
+        <w:numPr>
+          <w:ilvl w:val="1"/>
+          <w:numId w:val="29"/>
+        </w:numPr>
+      </w:pPr>
+      <w:proofErr w:type="spellStart"/>
+      <w:r>
+        <w:t>SORT_FLAG_CASE</w:t>
+      </w:r>
+      <w:proofErr w:type="spellEnd"/>
+      <w:r>
+        <w:t xml:space="preserve"> - se puede combinar (</w:t>
+      </w:r>
+      <w:proofErr w:type="spellStart"/>
+      <w:r>
+        <w:t>OR</w:t>
+      </w:r>
+      <w:proofErr w:type="spellEnd"/>
+      <w:r>
+        <w:t xml:space="preserve"> a nivel de bits)</w:t>
+      </w:r>
+      <w:r>
+        <w:t xml:space="preserve"> </w:t>
+      </w:r>
+      <w:r>
+        <w:t xml:space="preserve">con </w:t>
+      </w:r>
+      <w:proofErr w:type="spellStart"/>
+      <w:r>
+        <w:t>SORT_STRING</w:t>
+      </w:r>
+      <w:proofErr w:type="spellEnd"/>
+      <w:r>
+        <w:t xml:space="preserve"> o </w:t>
+      </w:r>
+      <w:proofErr w:type="spellStart"/>
+      <w:r>
+        <w:t>SORT_NATURAL</w:t>
+      </w:r>
+      <w:proofErr w:type="spellEnd"/>
+      <w:r>
+        <w:t xml:space="preserve"> para ordenar cadenas de forma insensible a</w:t>
+      </w:r>
+      <w:r>
+        <w:t xml:space="preserve"> </w:t>
+      </w:r>
+      <w:r>
+        <w:t>mayúsculas/minúsculas.</w:t>
+      </w:r>
+    </w:p>
+    <w:p>
+      <w:pPr>
+        <w:pStyle w:val="Prrafodelista"/>
+        <w:numPr>
+          <w:ilvl w:val="0"/>
+          <w:numId w:val="29"/>
+        </w:numPr>
+        <w:rPr>
+          <w:lang w:val="en-US"/>
+        </w:rPr>
+      </w:pPr>
+      <w:proofErr w:type="spellStart"/>
+      <w:proofErr w:type="gramStart"/>
+      <w:r>
+        <w:rPr>
+          <w:b/>
+          <w:bCs/>
+          <w:lang w:val="en-US"/>
+        </w:rPr>
+        <w:t>rsort</w:t>
+      </w:r>
+      <w:proofErr w:type="spellEnd"/>
+      <w:r>
+        <w:rPr>
+          <w:lang w:val="en-US"/>
+        </w:rPr>
+        <w:t>(</w:t>
+      </w:r>
+      <w:proofErr w:type="gramEnd"/>
+      <w:r>
+        <w:rPr>
+          <w:lang w:val="en-US"/>
+        </w:rPr>
+        <w:t>array &amp;$array, int $</w:t>
+      </w:r>
+      <w:proofErr w:type="spellStart"/>
+      <w:r>
+        <w:rPr>
+          <w:lang w:val="en-US"/>
+        </w:rPr>
+        <w:t>sort_flags</w:t>
+      </w:r>
+      <w:proofErr w:type="spellEnd"/>
+      <w:r>
+        <w:rPr>
+          <w:lang w:val="en-US"/>
+        </w:rPr>
+        <w:t xml:space="preserve"> = </w:t>
+      </w:r>
+      <w:proofErr w:type="spellStart"/>
+      <w:r>
+        <w:rPr>
+          <w:lang w:val="en-US"/>
+        </w:rPr>
+        <w:t>SORT_REGULAR</w:t>
+      </w:r>
+      <w:proofErr w:type="spellEnd"/>
+      <w:r>
+        <w:rPr>
+          <w:lang w:val="en-US"/>
+        </w:rPr>
+        <w:t xml:space="preserve">): bool </w:t>
+      </w:r>
+      <w:proofErr w:type="spellStart"/>
+      <w:r>
+        <w:rPr>
+          <w:lang w:val="en-US"/>
+        </w:rPr>
+        <w:t>Ordena</w:t>
+      </w:r>
+      <w:proofErr w:type="spellEnd"/>
+      <w:r>
+        <w:rPr>
+          <w:lang w:val="en-US"/>
+        </w:rPr>
+        <w:t xml:space="preserve"> un array </w:t>
+      </w:r>
+      <w:proofErr w:type="spellStart"/>
+      <w:r>
+        <w:rPr>
+          <w:lang w:val="en-US"/>
+        </w:rPr>
+        <w:t>en</w:t>
+      </w:r>
+      <w:proofErr w:type="spellEnd"/>
+      <w:r>
+        <w:rPr>
+          <w:lang w:val="en-US"/>
+        </w:rPr>
+        <w:t xml:space="preserve"> </w:t>
+      </w:r>
+      <w:proofErr w:type="spellStart"/>
+      <w:r>
+        <w:rPr>
+          <w:lang w:val="en-US"/>
+        </w:rPr>
+        <w:t>orden</w:t>
+      </w:r>
+      <w:proofErr w:type="spellEnd"/>
+      <w:r>
+        <w:rPr>
+          <w:lang w:val="en-US"/>
+        </w:rPr>
+        <w:t xml:space="preserve"> </w:t>
+      </w:r>
+      <w:proofErr w:type="spellStart"/>
+      <w:r>
+        <w:rPr>
+          <w:lang w:val="en-US"/>
+        </w:rPr>
+        <w:t>inverso</w:t>
+      </w:r>
+      <w:proofErr w:type="spellEnd"/>
+      <w:r>
+        <w:rPr>
+          <w:lang w:val="en-US"/>
+        </w:rPr>
+        <w:t>.</w:t>
+      </w:r>
+    </w:p>
+    <w:p>
+      <w:pPr>
+        <w:pStyle w:val="Prrafodelista"/>
+        <w:numPr>
+          <w:ilvl w:val="0"/>
+          <w:numId w:val="29"/>
+        </w:numPr>
+      </w:pPr>
+      <w:proofErr w:type="spellStart"/>
+      <w:proofErr w:type="gramStart"/>
+      <w:r>
+        <w:rPr>
+          <w:b/>
+          <w:bCs/>
+        </w:rPr>
+        <w:t>asort</w:t>
+      </w:r>
+      <w:proofErr w:type="spellEnd"/>
+      <w:r>
+        <w:t>(</w:t>
+      </w:r>
+      <w:proofErr w:type="gramEnd"/>
+      <w:r>
+        <w:t xml:space="preserve">array &amp;$array, </w:t>
+      </w:r>
+      <w:proofErr w:type="spellStart"/>
+      <w:r>
+        <w:t>int</w:t>
+      </w:r>
+      <w:proofErr w:type="spellEnd"/>
+      <w:r>
+        <w:t xml:space="preserve"> $</w:t>
+      </w:r>
+      <w:proofErr w:type="spellStart"/>
+      <w:r>
+        <w:t>sort_flags</w:t>
+      </w:r>
+      <w:proofErr w:type="spellEnd"/>
+      <w:r>
+        <w:t xml:space="preserve"> = </w:t>
+      </w:r>
+      <w:proofErr w:type="spellStart"/>
+      <w:r>
+        <w:t>SORT_REGULAR</w:t>
+      </w:r>
+      <w:proofErr w:type="spellEnd"/>
+      <w:r>
+        <w:t xml:space="preserve">): </w:t>
+      </w:r>
+      <w:proofErr w:type="spellStart"/>
+      <w:r>
+        <w:t>bool</w:t>
+      </w:r>
+      <w:proofErr w:type="spellEnd"/>
+      <w:r>
+        <w:t xml:space="preserve"> Ordena un array y</w:t>
+      </w:r>
+      <w:r>
+        <w:t xml:space="preserve"> </w:t>
+      </w:r>
+      <w:r>
+        <w:t>mantiene la asociación de índices.</w:t>
+      </w:r>
+    </w:p>
+    <w:p>
+      <w:pPr>
+        <w:pStyle w:val="Prrafodelista"/>
+        <w:numPr>
+          <w:ilvl w:val="0"/>
+          <w:numId w:val="29"/>
+        </w:numPr>
+      </w:pPr>
+      <w:proofErr w:type="spellStart"/>
+      <w:proofErr w:type="gramStart"/>
+      <w:r>
+        <w:rPr>
+          <w:b/>
+          <w:bCs/>
+        </w:rPr>
+        <w:t>arsort</w:t>
+      </w:r>
+      <w:proofErr w:type="spellEnd"/>
+      <w:r>
+        <w:t>(</w:t>
+      </w:r>
+      <w:proofErr w:type="gramEnd"/>
+      <w:r>
+        <w:t xml:space="preserve">array &amp;$array, </w:t>
+      </w:r>
+      <w:proofErr w:type="spellStart"/>
+      <w:r>
+        <w:t>int</w:t>
+      </w:r>
+      <w:proofErr w:type="spellEnd"/>
+      <w:r>
+        <w:t xml:space="preserve"> $</w:t>
+      </w:r>
+      <w:proofErr w:type="spellStart"/>
+      <w:r>
+        <w:t>sort_flags</w:t>
+      </w:r>
+      <w:proofErr w:type="spellEnd"/>
+      <w:r>
+        <w:t xml:space="preserve"> = </w:t>
+      </w:r>
+      <w:proofErr w:type="spellStart"/>
+      <w:r>
+        <w:t>SORT_REGULAR</w:t>
+      </w:r>
+      <w:proofErr w:type="spellEnd"/>
+      <w:r>
+        <w:t xml:space="preserve">): </w:t>
+      </w:r>
+      <w:proofErr w:type="spellStart"/>
+      <w:r>
+        <w:t>bool</w:t>
+      </w:r>
+      <w:proofErr w:type="spellEnd"/>
+      <w:r>
+        <w:t xml:space="preserve"> Ordena un array en</w:t>
+      </w:r>
+      <w:r>
+        <w:t xml:space="preserve"> </w:t>
+      </w:r>
+      <w:r>
+        <w:t>orden inverso y mantiene la asociación de índices.</w:t>
+      </w:r>
+    </w:p>
+    <w:p>
+      <w:pPr>
+        <w:pStyle w:val="Prrafodelista"/>
+        <w:numPr>
+          <w:ilvl w:val="0"/>
+          <w:numId w:val="29"/>
+        </w:numPr>
+        <w:rPr>
+          <w:lang w:val="en-US"/>
+        </w:rPr>
+      </w:pPr>
+      <w:proofErr w:type="spellStart"/>
+      <w:proofErr w:type="gramStart"/>
+      <w:r>
+        <w:rPr>
+          <w:b/>
+          <w:bCs/>
+          <w:lang w:val="en-US"/>
+        </w:rPr>
+        <w:t>ksort</w:t>
+      </w:r>
+      <w:proofErr w:type="spellEnd"/>
+      <w:r>
+        <w:rPr>
+          <w:lang w:val="en-US"/>
+        </w:rPr>
+        <w:t>(</w:t>
+      </w:r>
+      <w:proofErr w:type="gramEnd"/>
+      <w:r>
+        <w:rPr>
+          <w:lang w:val="en-US"/>
+        </w:rPr>
+        <w:t>array &amp;$array, int $</w:t>
+      </w:r>
+      <w:proofErr w:type="spellStart"/>
+      <w:r>
+        <w:rPr>
+          <w:lang w:val="en-US"/>
+        </w:rPr>
+        <w:t>sort_flags</w:t>
+      </w:r>
+      <w:proofErr w:type="spellEnd"/>
+      <w:r>
+        <w:rPr>
+          <w:lang w:val="en-US"/>
+        </w:rPr>
+        <w:t xml:space="preserve"> = </w:t>
+      </w:r>
+      <w:proofErr w:type="spellStart"/>
+      <w:r>
+        <w:rPr>
+          <w:lang w:val="en-US"/>
+        </w:rPr>
+        <w:t>SORT_REGULAR</w:t>
+      </w:r>
+      <w:proofErr w:type="spellEnd"/>
+      <w:r>
+        <w:rPr>
+          <w:lang w:val="en-US"/>
+        </w:rPr>
+        <w:t xml:space="preserve">): bool </w:t>
+      </w:r>
+      <w:proofErr w:type="spellStart"/>
+      <w:r>
+        <w:rPr>
+          <w:lang w:val="en-US"/>
+        </w:rPr>
+        <w:t>Ordena</w:t>
+      </w:r>
+      <w:proofErr w:type="spellEnd"/>
+      <w:r>
+        <w:rPr>
+          <w:lang w:val="en-US"/>
+        </w:rPr>
+        <w:t xml:space="preserve"> </w:t>
+      </w:r>
+      <w:proofErr w:type="spellStart"/>
+      <w:r>
+        <w:rPr>
+          <w:lang w:val="en-US"/>
+        </w:rPr>
+        <w:t>una</w:t>
+      </w:r>
+      <w:proofErr w:type="spellEnd"/>
+      <w:r>
+        <w:rPr>
+          <w:lang w:val="en-US"/>
+        </w:rPr>
+        <w:t xml:space="preserve"> array </w:t>
+      </w:r>
+      <w:proofErr w:type="spellStart"/>
+      <w:r>
+        <w:rPr>
+          <w:lang w:val="en-US"/>
+        </w:rPr>
+        <w:t>por</w:t>
+      </w:r>
+      <w:proofErr w:type="spellEnd"/>
+      <w:r>
+        <w:rPr>
+          <w:lang w:val="en-US"/>
+        </w:rPr>
+        <w:t xml:space="preserve"> </w:t>
+      </w:r>
+      <w:r>
+        <w:rPr>
+          <w:lang w:val="en-US"/>
+        </w:rPr>
+        <w:t>clave.</w:t>
+      </w:r>
+    </w:p>
+    <w:p>
+      <w:pPr>
+        <w:pStyle w:val="Prrafodelista"/>
+        <w:numPr>
+          <w:ilvl w:val="0"/>
+          <w:numId w:val="29"/>
+        </w:numPr>
+        <w:rPr>
+          <w:lang w:val="en-US"/>
+        </w:rPr>
+      </w:pPr>
+      <w:proofErr w:type="spellStart"/>
+      <w:proofErr w:type="gramStart"/>
+      <w:r>
+        <w:rPr>
+          <w:b/>
+          <w:bCs/>
+          <w:lang w:val="en-US"/>
+        </w:rPr>
+        <w:t>krsort</w:t>
+      </w:r>
+      <w:proofErr w:type="spellEnd"/>
+      <w:r>
+        <w:rPr>
+          <w:lang w:val="en-US"/>
+        </w:rPr>
+        <w:t>(</w:t>
+      </w:r>
+      <w:proofErr w:type="gramEnd"/>
+      <w:r>
+        <w:rPr>
+          <w:lang w:val="en-US"/>
+        </w:rPr>
+        <w:t>array &amp;$array, int $</w:t>
+      </w:r>
+      <w:proofErr w:type="spellStart"/>
+      <w:r>
+        <w:rPr>
+          <w:lang w:val="en-US"/>
+        </w:rPr>
+        <w:t>sort_flags</w:t>
+      </w:r>
+      <w:proofErr w:type="spellEnd"/>
+      <w:r>
+        <w:rPr>
+          <w:lang w:val="en-US"/>
+        </w:rPr>
+        <w:t xml:space="preserve"> = </w:t>
+      </w:r>
+      <w:proofErr w:type="spellStart"/>
+      <w:r>
+        <w:rPr>
+          <w:lang w:val="en-US"/>
+        </w:rPr>
+        <w:t>SORT_REGULAR</w:t>
+      </w:r>
+      <w:proofErr w:type="spellEnd"/>
+      <w:r>
+        <w:rPr>
+          <w:lang w:val="en-US"/>
+        </w:rPr>
+        <w:t xml:space="preserve">): bool </w:t>
+      </w:r>
+      <w:proofErr w:type="spellStart"/>
+      <w:r>
+        <w:rPr>
+          <w:lang w:val="en-US"/>
+        </w:rPr>
+        <w:t>Ordena</w:t>
+      </w:r>
+      <w:proofErr w:type="spellEnd"/>
+      <w:r>
+        <w:rPr>
+          <w:lang w:val="en-US"/>
+        </w:rPr>
+        <w:t xml:space="preserve"> un array </w:t>
+      </w:r>
+      <w:proofErr w:type="spellStart"/>
+      <w:r>
+        <w:rPr>
+          <w:lang w:val="en-US"/>
+        </w:rPr>
+        <w:t>por</w:t>
+      </w:r>
+      <w:proofErr w:type="spellEnd"/>
+      <w:r>
+        <w:rPr>
+          <w:lang w:val="en-US"/>
+        </w:rPr>
+        <w:t xml:space="preserve"> </w:t>
+      </w:r>
+      <w:r>
+        <w:rPr>
+          <w:lang w:val="en-US"/>
+        </w:rPr>
+        <w:t xml:space="preserve">clave </w:t>
+      </w:r>
+      <w:proofErr w:type="spellStart"/>
+      <w:r>
+        <w:rPr>
+          <w:lang w:val="en-US"/>
+        </w:rPr>
+        <w:t>en</w:t>
+      </w:r>
+      <w:proofErr w:type="spellEnd"/>
+      <w:r>
+        <w:rPr>
+          <w:lang w:val="en-US"/>
+        </w:rPr>
+        <w:t xml:space="preserve"> </w:t>
+      </w:r>
+      <w:proofErr w:type="spellStart"/>
+      <w:r>
+        <w:rPr>
+          <w:lang w:val="en-US"/>
+        </w:rPr>
+        <w:t>orden</w:t>
+      </w:r>
+      <w:proofErr w:type="spellEnd"/>
+      <w:r>
+        <w:rPr>
+          <w:lang w:val="en-US"/>
+        </w:rPr>
+        <w:t xml:space="preserve"> </w:t>
+      </w:r>
+      <w:proofErr w:type="spellStart"/>
+      <w:r>
+        <w:rPr>
+          <w:lang w:val="en-US"/>
+        </w:rPr>
+        <w:t>inverso</w:t>
+      </w:r>
+      <w:proofErr w:type="spellEnd"/>
+      <w:r>
+        <w:rPr>
+          <w:lang w:val="en-US"/>
+        </w:rPr>
+        <w:t>.</w:t>
+      </w:r>
+    </w:p>
+    <w:p>
+      <w:pPr>
+        <w:rPr>
+          <w:lang w:val="en-US"/>
+        </w:rPr>
+      </w:pPr>
+      <w:r>
+        <w:rPr>
+          <w:noProof/>
+          <w:lang w:val="en-US"/>
+        </w:rPr>
+        <w:drawing>
+          <wp:inline distT="0" distB="0" distL="0" distR="0" wp14:anchorId="220901F0" wp14:editId="352B646E">
+            <wp:extent cx="6645910" cy="1907540"/>
+            <wp:effectExtent l="0" t="0" r="0" b="0"/>
+            <wp:docPr id="780721794" name="Imagen 7" descr="Tabla&#10;&#10;Descripción generada automáticamente"/>
+            <wp:cNvGraphicFramePr>
+              <a:graphicFrameLocks xmlns:a="http://schemas.openxmlformats.org/drawingml/2006/main" noChangeAspect="1"/>
+            </wp:cNvGraphicFramePr>
+            <a:graphic xmlns:a="http://schemas.openxmlformats.org/drawingml/2006/main">
+              <a:graphicData uri="http://schemas.openxmlformats.org/drawingml/2006/picture">
+                <pic:pic xmlns:pic="http://schemas.openxmlformats.org/drawingml/2006/picture">
+                  <pic:nvPicPr>
+                    <pic:cNvPr id="780721794" name="Imagen 7" descr="Tabla&#10;&#10;Descripción generada automáticamente"/>
+                    <pic:cNvPicPr/>
+                  </pic:nvPicPr>
+                  <pic:blipFill>
+                    <a:blip r:embed="rId23" cstate="print">
+                      <a:extLst>
+                        <a:ext uri="{28A0092B-C50C-407E-A947-70E740481C1C}">
+                          <a14:useLocalDpi xmlns:a14="http://schemas.microsoft.com/office/drawing/2010/main" val="0"/>
+                        </a:ext>
+                      </a:extLst>
+                    </a:blip>
+                    <a:stretch>
+                      <a:fillRect/>
+                    </a:stretch>
+                  </pic:blipFill>
+                  <pic:spPr>
+                    <a:xfrm>
+                      <a:off x="0" y="0"/>
+                      <a:ext cx="6645910" cy="1907540"/>
+                    </a:xfrm>
+                    <a:prstGeom prst="rect">
+                      <a:avLst/>
+                    </a:prstGeom>
+                  </pic:spPr>
+                </pic:pic>
+              </a:graphicData>
+            </a:graphic>
+          </wp:inline>
+        </w:drawing>
+      </w:r>
+    </w:p>
+    <w:p>
+      <w:pPr>
+        <w:pStyle w:val="Ttulo1"/>
+        <w:rPr>
+          <w:lang w:val="es-ES_tradnl"/>
+        </w:rPr>
+      </w:pPr>
+      <w:r>
+        <w:rPr>
+          <w:lang w:val="es-ES_tradnl"/>
+        </w:rPr>
+        <w:t>2.- Estructuras de control.</w:t>
+      </w:r>
+    </w:p>
+    <w:p>
+      <w:pPr>
+        <w:jc w:val="both"/>
+        <w:rPr>
+          <w:lang w:val="es-ES_tradnl"/>
+        </w:rPr>
+      </w:pPr>
+      <w:r>
+        <w:rPr>
+          <w:lang w:val="es-ES_tradnl"/>
+        </w:rPr>
+        <w:t xml:space="preserve">Los </w:t>
+      </w:r>
+      <w:r>
+        <w:rPr>
+          <w:b/>
+          <w:bCs/>
+          <w:lang w:val="es-ES_tradnl"/>
+        </w:rPr>
+        <w:t>guiones</w:t>
+      </w:r>
+      <w:r>
+        <w:rPr>
+          <w:b/>
+          <w:bCs/>
+          <w:lang w:val="es-ES_tradnl"/>
+        </w:rPr>
+        <w:t xml:space="preserve"> </w:t>
+      </w:r>
+      <w:r>
+        <w:rPr>
+          <w:b/>
+          <w:bCs/>
+          <w:lang w:val="es-ES_tradnl"/>
+        </w:rPr>
+        <w:t>PHP</w:t>
+      </w:r>
+      <w:r>
+        <w:rPr>
+          <w:lang w:val="es-ES_tradnl"/>
+        </w:rPr>
+        <w:t xml:space="preserve"> </w:t>
+      </w:r>
+      <w:r>
+        <w:rPr>
+          <w:lang w:val="es-ES_tradnl"/>
+        </w:rPr>
+        <w:t>se construyen en base a sentencias. Utilizando</w:t>
+      </w:r>
+      <w:r>
+        <w:rPr>
+          <w:lang w:val="es-ES_tradnl"/>
+        </w:rPr>
+        <w:t xml:space="preserve"> </w:t>
+      </w:r>
+      <w:r>
+        <w:rPr>
+          <w:lang w:val="es-ES_tradnl"/>
+        </w:rPr>
+        <w:t xml:space="preserve">llaves, puedes agrupar las sentencias en conjuntos, que </w:t>
+      </w:r>
+      <w:proofErr w:type="spellStart"/>
+      <w:r>
+        <w:rPr>
+          <w:lang w:val="es-ES_tradnl"/>
+        </w:rPr>
+        <w:t>se</w:t>
+      </w:r>
+      <w:r>
+        <w:rPr>
+          <w:lang w:val="es-ES_tradnl"/>
+        </w:rPr>
+        <w:t xml:space="preserve"> </w:t>
+      </w:r>
+      <w:r>
+        <w:rPr>
+          <w:lang w:val="es-ES_tradnl"/>
+        </w:rPr>
+        <w:t>comporta</w:t>
+      </w:r>
+      <w:proofErr w:type="spellEnd"/>
+      <w:r>
+        <w:rPr>
+          <w:lang w:val="es-ES_tradnl"/>
+        </w:rPr>
+        <w:t>n como si fueran una única sentencia.</w:t>
+      </w:r>
+    </w:p>
+    <w:p>
+      <w:pPr>
+        <w:jc w:val="both"/>
+        <w:rPr>
+          <w:lang w:val="es-ES_tradnl"/>
+        </w:rPr>
+      </w:pPr>
+      <w:r>
+        <w:rPr>
+          <w:lang w:val="es-ES_tradnl"/>
+        </w:rPr>
+        <w:t>Para definir el flujo de un programa en</w:t>
+      </w:r>
+      <w:r>
+        <w:rPr>
+          <w:lang w:val="es-ES_tradnl"/>
+        </w:rPr>
+        <w:t xml:space="preserve"> </w:t>
+      </w:r>
+      <w:r>
+        <w:rPr>
+          <w:lang w:val="es-ES_tradnl"/>
+        </w:rPr>
+        <w:t>PHP, al igual que en la</w:t>
+      </w:r>
+      <w:r>
+        <w:rPr>
+          <w:lang w:val="es-ES_tradnl"/>
+        </w:rPr>
+        <w:t xml:space="preserve"> </w:t>
+      </w:r>
+      <w:r>
+        <w:rPr>
+          <w:lang w:val="es-ES_tradnl"/>
+        </w:rPr>
+        <w:t xml:space="preserve">mayoría de </w:t>
+      </w:r>
+      <w:r>
+        <w:rPr>
+          <w:lang w:val="es-ES_tradnl"/>
+        </w:rPr>
+        <w:t>los lenguajes</w:t>
+      </w:r>
+      <w:r>
+        <w:rPr>
+          <w:lang w:val="es-ES_tradnl"/>
+        </w:rPr>
+        <w:t xml:space="preserve"> de programación, hay sentencias para dos</w:t>
+      </w:r>
+      <w:r>
+        <w:rPr>
+          <w:lang w:val="es-ES_tradnl"/>
+        </w:rPr>
+        <w:t xml:space="preserve"> </w:t>
+      </w:r>
+      <w:r>
+        <w:rPr>
+          <w:lang w:val="es-ES_tradnl"/>
+        </w:rPr>
+        <w:t>tipos de</w:t>
+      </w:r>
+      <w:r>
+        <w:rPr>
+          <w:lang w:val="es-ES_tradnl"/>
+        </w:rPr>
+        <w:t xml:space="preserve"> </w:t>
+      </w:r>
+      <w:r>
+        <w:rPr>
+          <w:lang w:val="es-ES_tradnl"/>
+        </w:rPr>
+        <w:t>estructuras de control:</w:t>
+      </w:r>
+    </w:p>
+    <w:p>
+      <w:pPr>
+        <w:pStyle w:val="Prrafodelista"/>
+        <w:numPr>
+          <w:ilvl w:val="0"/>
+          <w:numId w:val="29"/>
+        </w:numPr>
+        <w:jc w:val="both"/>
+        <w:rPr>
+          <w:lang w:val="es-ES_tradnl"/>
+        </w:rPr>
+      </w:pPr>
+      <w:r>
+        <w:rPr>
+          <w:b/>
+          <w:bCs/>
+          <w:lang w:val="es-ES_tradnl"/>
+        </w:rPr>
+        <w:t>sentencias</w:t>
+      </w:r>
+      <w:r>
+        <w:rPr>
+          <w:lang w:val="es-ES_tradnl"/>
+        </w:rPr>
+        <w:t xml:space="preserve"> </w:t>
+      </w:r>
+      <w:r>
+        <w:rPr>
+          <w:b/>
+          <w:bCs/>
+          <w:lang w:val="es-ES_tradnl"/>
+        </w:rPr>
+        <w:t>condicionales</w:t>
+      </w:r>
+      <w:r>
+        <w:rPr>
+          <w:lang w:val="es-ES_tradnl"/>
+        </w:rPr>
+        <w:t>, que</w:t>
+      </w:r>
+      <w:r>
+        <w:rPr>
+          <w:lang w:val="es-ES_tradnl"/>
+        </w:rPr>
+        <w:t xml:space="preserve"> </w:t>
+      </w:r>
+      <w:r>
+        <w:rPr>
+          <w:lang w:val="es-ES_tradnl"/>
+        </w:rPr>
+        <w:t>permiten definir las condiciones bajo las que debe ejecutarse una</w:t>
+      </w:r>
+      <w:r>
+        <w:rPr>
+          <w:lang w:val="es-ES_tradnl"/>
+        </w:rPr>
+        <w:t xml:space="preserve"> </w:t>
+      </w:r>
+      <w:r>
+        <w:rPr>
+          <w:lang w:val="es-ES_tradnl"/>
+        </w:rPr>
+        <w:t>sentencia o un bloque de sentencias; y</w:t>
+      </w:r>
+    </w:p>
+    <w:p>
+      <w:pPr>
+        <w:pStyle w:val="Prrafodelista"/>
+        <w:numPr>
+          <w:ilvl w:val="0"/>
+          <w:numId w:val="29"/>
+        </w:numPr>
+        <w:rPr>
+          <w:lang w:val="es-ES_tradnl"/>
+        </w:rPr>
+      </w:pPr>
+      <w:r>
+        <w:rPr>
+          <w:b/>
+          <w:bCs/>
+          <w:lang w:val="es-ES_tradnl"/>
+        </w:rPr>
+        <w:t>sentencias</w:t>
+      </w:r>
+      <w:r>
+        <w:rPr>
+          <w:lang w:val="es-ES_tradnl"/>
+        </w:rPr>
+        <w:t xml:space="preserve"> de </w:t>
+      </w:r>
+      <w:r>
+        <w:rPr>
+          <w:b/>
+          <w:bCs/>
+          <w:lang w:val="es-ES_tradnl"/>
+        </w:rPr>
+        <w:t>bucle</w:t>
+      </w:r>
+      <w:r>
+        <w:rPr>
+          <w:lang w:val="es-ES_tradnl"/>
+        </w:rPr>
+        <w:t>, con las</w:t>
+      </w:r>
+      <w:r>
+        <w:rPr>
+          <w:lang w:val="es-ES_tradnl"/>
+        </w:rPr>
+        <w:t xml:space="preserve"> </w:t>
+      </w:r>
+      <w:r>
+        <w:rPr>
+          <w:lang w:val="es-ES_tradnl"/>
+        </w:rPr>
+        <w:t>que puedes definir si una sentencia o conjunto de sentencias se</w:t>
+      </w:r>
+      <w:r>
+        <w:rPr>
+          <w:lang w:val="es-ES_tradnl"/>
+        </w:rPr>
+        <w:t xml:space="preserve"> </w:t>
+      </w:r>
+      <w:r>
+        <w:rPr>
+          <w:lang w:val="es-ES_tradnl"/>
+        </w:rPr>
+        <w:t xml:space="preserve">repite o no, y </w:t>
+      </w:r>
+      <w:proofErr w:type="gramStart"/>
+      <w:r>
+        <w:rPr>
+          <w:lang w:val="es-ES_tradnl"/>
+        </w:rPr>
+        <w:t>bajo qué condiciones</w:t>
+      </w:r>
+      <w:proofErr w:type="gramEnd"/>
+      <w:r>
+        <w:rPr>
+          <w:lang w:val="es-ES_tradnl"/>
+        </w:rPr>
+        <w:t>.</w:t>
+      </w:r>
+    </w:p>
+    <w:p>
+      <w:pPr>
+        <w:pStyle w:val="Ttulo2"/>
+      </w:pPr>
+      <w:r>
+        <w:t>2.1.- Condicionales.</w:t>
+      </w:r>
+    </w:p>
+    <w:p>
+      <w:r>
+        <w:t>Las sentencias condicionales son sentencias que alteran el flujo de ejecución haciendo que se ejecute un bloque u otro según la evaluación de una determinada condición.</w:t>
+      </w:r>
+    </w:p>
+    <w:p>
+      <w:pPr>
+        <w:pStyle w:val="Prrafodelista"/>
+        <w:numPr>
+          <w:ilvl w:val="0"/>
+          <w:numId w:val="29"/>
+        </w:numPr>
+        <w:rPr>
+          <w:b/>
+          <w:bCs/>
+        </w:rPr>
+      </w:pPr>
+      <w:proofErr w:type="spellStart"/>
+      <w:r>
+        <w:rPr>
+          <w:b/>
+          <w:bCs/>
+        </w:rPr>
+        <w:t>if</w:t>
+      </w:r>
+      <w:proofErr w:type="spellEnd"/>
+      <w:r>
+        <w:rPr>
+          <w:b/>
+          <w:bCs/>
+        </w:rPr>
+        <w:t xml:space="preserve"> / </w:t>
+      </w:r>
+      <w:proofErr w:type="spellStart"/>
+      <w:r>
+        <w:rPr>
+          <w:b/>
+          <w:bCs/>
+        </w:rPr>
+        <w:t>elseif</w:t>
+      </w:r>
+      <w:proofErr w:type="spellEnd"/>
+      <w:r>
+        <w:rPr>
+          <w:b/>
+          <w:bCs/>
+        </w:rPr>
+        <w:t xml:space="preserve"> / </w:t>
+      </w:r>
+      <w:proofErr w:type="spellStart"/>
+      <w:r>
+        <w:rPr>
+          <w:b/>
+          <w:bCs/>
+        </w:rPr>
+        <w:t>else</w:t>
+      </w:r>
+      <w:proofErr w:type="spellEnd"/>
+      <w:r>
+        <w:rPr>
+          <w:b/>
+          <w:bCs/>
+        </w:rPr>
+        <w:t xml:space="preserve">. </w:t>
+      </w:r>
+    </w:p>
+    <w:p>
+      <w:pPr>
+        <w:pStyle w:val="Prrafodelista"/>
+        <w:numPr>
+          <w:ilvl w:val="1"/>
+          <w:numId w:val="29"/>
+        </w:numPr>
+      </w:pPr>
+      <w:r>
+        <w:t xml:space="preserve">La sentencia </w:t>
+      </w:r>
+      <w:proofErr w:type="spellStart"/>
+      <w:r>
+        <w:t>if</w:t>
+      </w:r>
+      <w:proofErr w:type="spellEnd"/>
+      <w:r>
+        <w:t xml:space="preserve"> permite definir una expresión pa</w:t>
+      </w:r>
+      <w:r>
+        <w:t>r</w:t>
+      </w:r>
+      <w:r>
+        <w:t>a ejecutar o no la sentencia o conjunto de sente</w:t>
+      </w:r>
+      <w:r>
+        <w:t>ncias.</w:t>
+      </w:r>
+    </w:p>
+    <w:p>
+      <w:pPr>
+        <w:pStyle w:val="Prrafodelista"/>
+        <w:numPr>
+          <w:ilvl w:val="1"/>
+          <w:numId w:val="29"/>
+        </w:numPr>
+      </w:pPr>
+      <w:r>
+        <w:t>Si la expresión se evalúa a true, la sentencia se ejecuta. Si se evalúa a false no se ejecutará.</w:t>
+      </w:r>
+    </w:p>
+    <w:p>
+      <w:pPr>
+        <w:pStyle w:val="Prrafodelista"/>
+        <w:numPr>
+          <w:ilvl w:val="1"/>
+          <w:numId w:val="29"/>
+        </w:numPr>
+        <w:jc w:val="both"/>
+      </w:pPr>
+      <w:r>
+        <w:lastRenderedPageBreak/>
+        <w:t xml:space="preserve">Cuando el resultado de la expresión sea false, puedes utilizar </w:t>
+      </w:r>
+      <w:proofErr w:type="spellStart"/>
+      <w:r>
+        <w:t>else</w:t>
+      </w:r>
+      <w:proofErr w:type="spellEnd"/>
+      <w:r>
+        <w:t xml:space="preserve"> para indicar una sentencia o grupo de sentencias a ejecutar en ese caso. Otra alternativa a </w:t>
+      </w:r>
+      <w:proofErr w:type="spellStart"/>
+      <w:r>
+        <w:t>else</w:t>
+      </w:r>
+      <w:proofErr w:type="spellEnd"/>
+      <w:r>
+        <w:t xml:space="preserve"> es utilizar </w:t>
+      </w:r>
+      <w:proofErr w:type="spellStart"/>
+      <w:r>
+        <w:t>elseif</w:t>
+      </w:r>
+      <w:proofErr w:type="spellEnd"/>
+      <w:r>
+        <w:t xml:space="preserve"> y escribir una nueva expresión que comenzará un nuevo condicional.</w:t>
+      </w:r>
+    </w:p>
+    <w:p>
+      <w:pPr>
+        <w:pStyle w:val="Prrafodelista"/>
+        <w:numPr>
+          <w:ilvl w:val="1"/>
+          <w:numId w:val="29"/>
+        </w:numPr>
+        <w:jc w:val="both"/>
+      </w:pPr>
+      <w:r>
+        <w:t>Cuando las sentencias actúen sobre una única sentencia, no será necesario usar llaves. Se utilizará llaves cuando el condicional actúe sobre más de una sentencia.</w:t>
+      </w:r>
+    </w:p>
+    <w:tbl>
+      <w:tblPr>
+        <w:tblStyle w:val="Tablaconcuadrcula"/>
+        <w:tblW w:w="0" w:type="auto"/>
+        <w:tblLook w:val="04A0" w:firstRow="1" w:lastRow="0" w:firstColumn="1" w:lastColumn="0" w:noHBand="0" w:noVBand="1"/>
+      </w:tblPr>
+      <w:tblGrid>
+        <w:gridCol w:w="10456"/>
+      </w:tblGrid>
+      <w:tr>
+        <w:tc>
+          <w:tcPr>
+            <w:tcW w:w="10456" w:type="dxa"/>
+          </w:tcPr>
+          <w:p>
+            <w:pPr>
+              <w:pStyle w:val="Default"/>
+              <w:rPr>
+                <w:color w:val="418C9A"/>
+                <w:sz w:val="18"/>
+                <w:szCs w:val="18"/>
+              </w:rPr>
+            </w:pPr>
+            <w:proofErr w:type="spellStart"/>
+            <w:r>
+              <w:rPr>
+                <w:color w:val="418C9A"/>
+                <w:sz w:val="18"/>
+                <w:szCs w:val="18"/>
+              </w:rPr>
+              <w:t>if</w:t>
+            </w:r>
+            <w:proofErr w:type="spellEnd"/>
+            <w:r>
+              <w:rPr>
+                <w:color w:val="418C9A"/>
+                <w:sz w:val="18"/>
+                <w:szCs w:val="18"/>
+              </w:rPr>
+              <w:t xml:space="preserve"> ($motor == 1) {</w:t>
+            </w:r>
+          </w:p>
+          <w:p>
+            <w:pPr>
+              <w:pStyle w:val="Default"/>
+              <w:rPr>
+                <w:color w:val="418C9A"/>
+                <w:sz w:val="18"/>
+                <w:szCs w:val="18"/>
+              </w:rPr>
+            </w:pPr>
+            <w:r>
+              <w:rPr>
+                <w:color w:val="418C9A"/>
+                <w:sz w:val="18"/>
+                <w:szCs w:val="18"/>
+              </w:rPr>
+              <w:t xml:space="preserve">    $</w:t>
+            </w:r>
+            <w:proofErr w:type="spellStart"/>
+            <w:r>
+              <w:rPr>
+                <w:color w:val="418C9A"/>
+                <w:sz w:val="18"/>
+                <w:szCs w:val="18"/>
+              </w:rPr>
+              <w:t>descripcion</w:t>
+            </w:r>
+            <w:proofErr w:type="spellEnd"/>
+            <w:r>
+              <w:rPr>
+                <w:color w:val="418C9A"/>
+                <w:sz w:val="18"/>
+                <w:szCs w:val="18"/>
+              </w:rPr>
+              <w:t xml:space="preserve"> = "El motor es de Gasolina";</w:t>
+            </w:r>
+          </w:p>
+          <w:p>
+            <w:pPr>
+              <w:pStyle w:val="Default"/>
+              <w:rPr>
+                <w:color w:val="418C9A"/>
+                <w:sz w:val="18"/>
+                <w:szCs w:val="18"/>
+              </w:rPr>
+            </w:pPr>
+            <w:r>
+              <w:rPr>
+                <w:color w:val="418C9A"/>
+                <w:sz w:val="18"/>
+                <w:szCs w:val="18"/>
+              </w:rPr>
+              <w:t xml:space="preserve">} </w:t>
+            </w:r>
+            <w:proofErr w:type="spellStart"/>
+            <w:r>
+              <w:rPr>
+                <w:color w:val="418C9A"/>
+                <w:sz w:val="18"/>
+                <w:szCs w:val="18"/>
+              </w:rPr>
+              <w:t>elseif</w:t>
+            </w:r>
+            <w:proofErr w:type="spellEnd"/>
+            <w:r>
+              <w:rPr>
+                <w:color w:val="418C9A"/>
+                <w:sz w:val="18"/>
+                <w:szCs w:val="18"/>
+              </w:rPr>
+              <w:t xml:space="preserve"> ($motor == 2) {</w:t>
+            </w:r>
+          </w:p>
+          <w:p>
+            <w:pPr>
+              <w:pStyle w:val="Default"/>
+              <w:rPr>
+                <w:color w:val="418C9A"/>
+                <w:sz w:val="18"/>
+                <w:szCs w:val="18"/>
+              </w:rPr>
+            </w:pPr>
+            <w:r>
+              <w:rPr>
+                <w:color w:val="418C9A"/>
+                <w:sz w:val="18"/>
+                <w:szCs w:val="18"/>
+              </w:rPr>
+              <w:t xml:space="preserve">    $</w:t>
+            </w:r>
+            <w:proofErr w:type="spellStart"/>
+            <w:r>
+              <w:rPr>
+                <w:color w:val="418C9A"/>
+                <w:sz w:val="18"/>
+                <w:szCs w:val="18"/>
+              </w:rPr>
+              <w:t>descripcion</w:t>
+            </w:r>
+            <w:proofErr w:type="spellEnd"/>
+            <w:r>
+              <w:rPr>
+                <w:color w:val="418C9A"/>
+                <w:sz w:val="18"/>
+                <w:szCs w:val="18"/>
+              </w:rPr>
+              <w:t xml:space="preserve"> = "El motor es Diesel";</w:t>
+            </w:r>
+          </w:p>
+          <w:p>
+            <w:pPr>
+              <w:pStyle w:val="Default"/>
+              <w:rPr>
+                <w:color w:val="418C9A"/>
+                <w:sz w:val="18"/>
+                <w:szCs w:val="18"/>
+              </w:rPr>
+            </w:pPr>
+            <w:r>
+              <w:rPr>
+                <w:color w:val="418C9A"/>
+                <w:sz w:val="18"/>
+                <w:szCs w:val="18"/>
+              </w:rPr>
+              <w:t xml:space="preserve">} </w:t>
+            </w:r>
+            <w:proofErr w:type="spellStart"/>
+            <w:r>
+              <w:rPr>
+                <w:color w:val="418C9A"/>
+                <w:sz w:val="18"/>
+                <w:szCs w:val="18"/>
+              </w:rPr>
+              <w:t>else</w:t>
+            </w:r>
+            <w:proofErr w:type="spellEnd"/>
+            <w:r>
+              <w:rPr>
+                <w:color w:val="418C9A"/>
+                <w:sz w:val="18"/>
+                <w:szCs w:val="18"/>
+              </w:rPr>
+              <w:t xml:space="preserve"> {</w:t>
+            </w:r>
+          </w:p>
+          <w:p>
+            <w:pPr>
+              <w:pStyle w:val="Default"/>
+              <w:rPr>
+                <w:color w:val="418C9A"/>
+                <w:sz w:val="18"/>
+                <w:szCs w:val="18"/>
+              </w:rPr>
+            </w:pPr>
+            <w:r>
+              <w:rPr>
+                <w:color w:val="418C9A"/>
+                <w:sz w:val="18"/>
+                <w:szCs w:val="18"/>
+              </w:rPr>
+              <w:t xml:space="preserve">    $</w:t>
+            </w:r>
+            <w:proofErr w:type="spellStart"/>
+            <w:r>
+              <w:rPr>
+                <w:color w:val="418C9A"/>
+                <w:sz w:val="18"/>
+                <w:szCs w:val="18"/>
+              </w:rPr>
+              <w:t>descripcion</w:t>
+            </w:r>
+            <w:proofErr w:type="spellEnd"/>
+            <w:r>
+              <w:rPr>
+                <w:color w:val="418C9A"/>
+                <w:sz w:val="18"/>
+                <w:szCs w:val="18"/>
+              </w:rPr>
+              <w:t xml:space="preserve"> = "Error, el tipo de motor NO es válido";</w:t>
+            </w:r>
+          </w:p>
+          <w:p>
+            <w:pPr>
+              <w:pStyle w:val="Default"/>
+            </w:pPr>
+            <w:r>
+              <w:rPr>
+                <w:color w:val="418C9A"/>
+                <w:sz w:val="18"/>
+                <w:szCs w:val="18"/>
+              </w:rPr>
+              <w:t>}</w:t>
+            </w:r>
+          </w:p>
+        </w:tc>
+      </w:tr>
+    </w:tbl>
     <w:p/>
     <w:p>
       <w:pPr>
-        <w:rPr>
-          <w:lang w:val="es-ES_tradnl"/>
-        </w:rPr>
-      </w:pPr>
+        <w:pStyle w:val="Prrafodelista"/>
+        <w:numPr>
+          <w:ilvl w:val="0"/>
+          <w:numId w:val="29"/>
+        </w:numPr>
+        <w:rPr>
+          <w:b/>
+          <w:bCs/>
+        </w:rPr>
+      </w:pPr>
+      <w:r>
+        <w:rPr>
+          <w:b/>
+          <w:bCs/>
+        </w:rPr>
+        <w:t>Switch</w:t>
+      </w:r>
     </w:p>
     <w:p>
       <w:pPr>
-        <w:pStyle w:val="Ttulo1"/>
+        <w:pStyle w:val="Prrafodelista"/>
+        <w:numPr>
+          <w:ilvl w:val="1"/>
+          <w:numId w:val="29"/>
+        </w:numPr>
+        <w:jc w:val="both"/>
+      </w:pPr>
+      <w:r>
+        <w:t xml:space="preserve">Es similar a enlazar varias sentencias </w:t>
+      </w:r>
+      <w:proofErr w:type="spellStart"/>
+      <w:r>
+        <w:t>if</w:t>
+      </w:r>
+      <w:proofErr w:type="spellEnd"/>
+      <w:r>
+        <w:t xml:space="preserve"> comparando una misma variable con diferentes valores. Cada valor va en una sentencia </w:t>
+      </w:r>
+      <w:r>
+        <w:rPr>
+          <w:b/>
+          <w:bCs/>
+        </w:rPr>
+        <w:t>case</w:t>
+      </w:r>
+      <w:r>
+        <w:t xml:space="preserve">. Cuando se encuentra una coincidencia, comienzan a ejecutarse las sentencias siguientes hasta que acaba el bloque switch, o hasta que se encuentra una sentencia </w:t>
+      </w:r>
+      <w:r>
+        <w:rPr>
+          <w:b/>
+          <w:bCs/>
+        </w:rPr>
+        <w:t>break</w:t>
+      </w:r>
+      <w:r>
+        <w:t>.</w:t>
+      </w:r>
+      <w:r>
+        <w:t xml:space="preserve"> Si no existe coincidencia con el valor de ningún case, se ejecutan las sentencias del bloque </w:t>
+      </w:r>
+      <w:r>
+        <w:rPr>
+          <w:b/>
+          <w:bCs/>
+        </w:rPr>
+        <w:t>default</w:t>
+      </w:r>
+      <w:r>
+        <w:t>, en caso de que exista.</w:t>
+      </w:r>
+    </w:p>
+    <w:tbl>
+      <w:tblPr>
+        <w:tblStyle w:val="Tablaconcuadrcula"/>
+        <w:tblW w:w="0" w:type="auto"/>
+        <w:tblLook w:val="04A0" w:firstRow="1" w:lastRow="0" w:firstColumn="1" w:lastColumn="0" w:noHBand="0" w:noVBand="1"/>
+      </w:tblPr>
+      <w:tblGrid>
+        <w:gridCol w:w="10456"/>
+      </w:tblGrid>
+      <w:tr>
+        <w:tc>
+          <w:tcPr>
+            <w:tcW w:w="10456" w:type="dxa"/>
+          </w:tcPr>
+          <w:p>
+            <w:pPr>
+              <w:rPr>
+                <w:rFonts w:ascii="Consolas" w:hAnsi="Consolas" w:cs="Consolas"/>
+                <w:color w:val="418C9A"/>
+                <w:sz w:val="18"/>
+                <w:szCs w:val="18"/>
+                <w:lang w:val="es-ES_tradnl"/>
+              </w:rPr>
+            </w:pPr>
+            <w:r>
+              <w:rPr>
+                <w:rFonts w:ascii="Consolas" w:hAnsi="Consolas" w:cs="Consolas"/>
+                <w:color w:val="418C9A"/>
+                <w:sz w:val="18"/>
+                <w:szCs w:val="18"/>
+                <w:lang w:val="es-ES_tradnl"/>
+              </w:rPr>
+              <w:t>$motor = 3;</w:t>
+            </w:r>
+          </w:p>
+          <w:p>
+            <w:pPr>
+              <w:rPr>
+                <w:rFonts w:ascii="Consolas" w:hAnsi="Consolas" w:cs="Consolas"/>
+                <w:color w:val="418C9A"/>
+                <w:sz w:val="18"/>
+                <w:szCs w:val="18"/>
+                <w:lang w:val="es-ES_tradnl"/>
+              </w:rPr>
+            </w:pPr>
+            <w:r>
+              <w:rPr>
+                <w:rFonts w:ascii="Consolas" w:hAnsi="Consolas" w:cs="Consolas"/>
+                <w:color w:val="418C9A"/>
+                <w:sz w:val="18"/>
+                <w:szCs w:val="18"/>
+                <w:lang w:val="es-ES_tradnl"/>
+              </w:rPr>
+              <w:t>switch ($motor) {</w:t>
+            </w:r>
+          </w:p>
+          <w:p>
+            <w:pPr>
+              <w:rPr>
+                <w:rFonts w:ascii="Consolas" w:hAnsi="Consolas" w:cs="Consolas"/>
+                <w:color w:val="418C9A"/>
+                <w:sz w:val="18"/>
+                <w:szCs w:val="18"/>
+                <w:lang w:val="es-ES_tradnl"/>
+              </w:rPr>
+            </w:pPr>
+            <w:r>
+              <w:rPr>
+                <w:rFonts w:ascii="Consolas" w:hAnsi="Consolas" w:cs="Consolas"/>
+                <w:color w:val="418C9A"/>
+                <w:sz w:val="18"/>
+                <w:szCs w:val="18"/>
+                <w:lang w:val="es-ES_tradnl"/>
+              </w:rPr>
+              <w:t xml:space="preserve">    case 1:</w:t>
+            </w:r>
+          </w:p>
+          <w:p>
+            <w:pPr>
+              <w:rPr>
+                <w:rFonts w:ascii="Consolas" w:hAnsi="Consolas" w:cs="Consolas"/>
+                <w:color w:val="418C9A"/>
+                <w:sz w:val="18"/>
+                <w:szCs w:val="18"/>
+                <w:lang w:val="es-ES_tradnl"/>
+              </w:rPr>
+            </w:pPr>
+            <w:r>
+              <w:rPr>
+                <w:rFonts w:ascii="Consolas" w:hAnsi="Consolas" w:cs="Consolas"/>
+                <w:color w:val="418C9A"/>
+                <w:sz w:val="18"/>
+                <w:szCs w:val="18"/>
+                <w:lang w:val="es-ES_tradnl"/>
+              </w:rPr>
+              <w:t xml:space="preserve">        $</w:t>
+            </w:r>
+            <w:proofErr w:type="spellStart"/>
+            <w:r>
+              <w:rPr>
+                <w:rFonts w:ascii="Consolas" w:hAnsi="Consolas" w:cs="Consolas"/>
+                <w:color w:val="418C9A"/>
+                <w:sz w:val="18"/>
+                <w:szCs w:val="18"/>
+                <w:lang w:val="es-ES_tradnl"/>
+              </w:rPr>
+              <w:t>descripcion</w:t>
+            </w:r>
+            <w:proofErr w:type="spellEnd"/>
+            <w:r>
+              <w:rPr>
+                <w:rFonts w:ascii="Consolas" w:hAnsi="Consolas" w:cs="Consolas"/>
+                <w:color w:val="418C9A"/>
+                <w:sz w:val="18"/>
+                <w:szCs w:val="18"/>
+                <w:lang w:val="es-ES_tradnl"/>
+              </w:rPr>
+              <w:t xml:space="preserve"> = "El motor es de Gasolina";</w:t>
+            </w:r>
+          </w:p>
+          <w:p>
+            <w:pPr>
+              <w:rPr>
+                <w:rFonts w:ascii="Consolas" w:hAnsi="Consolas" w:cs="Consolas"/>
+                <w:color w:val="418C9A"/>
+                <w:sz w:val="18"/>
+                <w:szCs w:val="18"/>
+                <w:lang w:val="es-ES_tradnl"/>
+              </w:rPr>
+            </w:pPr>
+            <w:r>
+              <w:rPr>
+                <w:rFonts w:ascii="Consolas" w:hAnsi="Consolas" w:cs="Consolas"/>
+                <w:color w:val="418C9A"/>
+                <w:sz w:val="18"/>
+                <w:szCs w:val="18"/>
+                <w:lang w:val="es-ES_tradnl"/>
+              </w:rPr>
+              <w:t xml:space="preserve">        break;</w:t>
+            </w:r>
+          </w:p>
+          <w:p>
+            <w:pPr>
+              <w:rPr>
+                <w:rFonts w:ascii="Consolas" w:hAnsi="Consolas" w:cs="Consolas"/>
+                <w:color w:val="418C9A"/>
+                <w:sz w:val="18"/>
+                <w:szCs w:val="18"/>
+                <w:lang w:val="es-ES_tradnl"/>
+              </w:rPr>
+            </w:pPr>
+            <w:r>
+              <w:rPr>
+                <w:rFonts w:ascii="Consolas" w:hAnsi="Consolas" w:cs="Consolas"/>
+                <w:color w:val="418C9A"/>
+                <w:sz w:val="18"/>
+                <w:szCs w:val="18"/>
+                <w:lang w:val="es-ES_tradnl"/>
+              </w:rPr>
+              <w:t xml:space="preserve">    default:</w:t>
+            </w:r>
+          </w:p>
+          <w:p>
+            <w:pPr>
+              <w:rPr>
+                <w:rFonts w:ascii="Consolas" w:hAnsi="Consolas" w:cs="Consolas"/>
+                <w:color w:val="418C9A"/>
+                <w:sz w:val="18"/>
+                <w:szCs w:val="18"/>
+                <w:lang w:val="es-ES_tradnl"/>
+              </w:rPr>
+            </w:pPr>
+            <w:r>
+              <w:rPr>
+                <w:rFonts w:ascii="Consolas" w:hAnsi="Consolas" w:cs="Consolas"/>
+                <w:color w:val="418C9A"/>
+                <w:sz w:val="18"/>
+                <w:szCs w:val="18"/>
+                <w:lang w:val="es-ES_tradnl"/>
+              </w:rPr>
+              <w:t xml:space="preserve">        $</w:t>
+            </w:r>
+            <w:proofErr w:type="spellStart"/>
+            <w:r>
+              <w:rPr>
+                <w:rFonts w:ascii="Consolas" w:hAnsi="Consolas" w:cs="Consolas"/>
+                <w:color w:val="418C9A"/>
+                <w:sz w:val="18"/>
+                <w:szCs w:val="18"/>
+                <w:lang w:val="es-ES_tradnl"/>
+              </w:rPr>
+              <w:t>descripcion</w:t>
+            </w:r>
+            <w:proofErr w:type="spellEnd"/>
+            <w:r>
+              <w:rPr>
+                <w:rFonts w:ascii="Consolas" w:hAnsi="Consolas" w:cs="Consolas"/>
+                <w:color w:val="418C9A"/>
+                <w:sz w:val="18"/>
+                <w:szCs w:val="18"/>
+                <w:lang w:val="es-ES_tradnl"/>
+              </w:rPr>
+              <w:t xml:space="preserve"> = "Error, el tipo de motor NO es válido";</w:t>
+            </w:r>
+          </w:p>
+          <w:p>
+            <w:r>
+              <w:rPr>
+                <w:rFonts w:ascii="Consolas" w:hAnsi="Consolas" w:cs="Consolas"/>
+                <w:color w:val="418C9A"/>
+                <w:sz w:val="18"/>
+                <w:szCs w:val="18"/>
+                <w:lang w:val="es-ES_tradnl"/>
+              </w:rPr>
+              <w:t>}</w:t>
+            </w:r>
+          </w:p>
+        </w:tc>
+      </w:tr>
+    </w:tbl>
+    <w:p/>
+    <w:p>
+      <w:pPr>
+        <w:pStyle w:val="Prrafodelista"/>
+        <w:autoSpaceDE w:val="0"/>
+        <w:autoSpaceDN w:val="0"/>
+        <w:adjustRightInd w:val="0"/>
+        <w:rPr>
+          <w:rFonts w:ascii="Arial" w:hAnsi="Arial" w:cs="Arial"/>
+          <w:color w:val="000000"/>
+          <w:lang w:val="es-ES_tradnl"/>
+        </w:rPr>
+      </w:pPr>
+    </w:p>
+    <w:p>
+      <w:pPr>
+        <w:pStyle w:val="Ttulo2"/>
+        <w:rPr>
+          <w:lang w:val="es-ES_tradnl"/>
+        </w:rPr>
+      </w:pPr>
+      <w:r>
+        <w:rPr>
+          <w:lang w:val="es-ES_tradnl"/>
+        </w:rPr>
+        <w:t>2.2.- Bucles.</w:t>
+      </w:r>
+    </w:p>
+    <w:p>
+      <w:pPr>
+        <w:jc w:val="both"/>
+        <w:rPr>
+          <w:lang w:val="es-ES_tradnl"/>
+        </w:rPr>
+      </w:pPr>
+      <w:r>
+        <w:rPr>
+          <w:lang w:val="es-ES_tradnl"/>
+        </w:rPr>
+        <w:t>Los bucles o sentencias repetitivas son estructuras que permiten repetir una secuencia de sentencias mientras se de cierta condición.</w:t>
+      </w:r>
+    </w:p>
+    <w:p>
+      <w:pPr>
+        <w:pStyle w:val="Prrafodelista"/>
+        <w:numPr>
+          <w:ilvl w:val="0"/>
+          <w:numId w:val="31"/>
+        </w:numPr>
+        <w:rPr>
+          <w:lang w:val="es-ES_tradnl"/>
+        </w:rPr>
+      </w:pPr>
+      <w:proofErr w:type="spellStart"/>
+      <w:r>
+        <w:rPr>
+          <w:b/>
+          <w:bCs/>
+          <w:lang w:val="es-ES_tradnl"/>
+        </w:rPr>
+        <w:t>while</w:t>
+      </w:r>
+      <w:proofErr w:type="spellEnd"/>
+      <w:r>
+        <w:rPr>
+          <w:lang w:val="es-ES_tradnl"/>
+        </w:rPr>
+        <w:t>:</w:t>
+      </w:r>
+      <w:r>
+        <w:rPr>
+          <w:lang w:val="es-ES_tradnl"/>
+        </w:rPr>
+        <w:t xml:space="preserve"> </w:t>
+      </w:r>
+      <w:r>
+        <w:rPr>
+          <w:lang w:val="es-ES_tradnl"/>
+        </w:rPr>
+        <w:t>Usando</w:t>
+      </w:r>
+      <w:r>
+        <w:rPr>
+          <w:lang w:val="es-ES_tradnl"/>
+        </w:rPr>
+        <w:t xml:space="preserve"> </w:t>
+      </w:r>
+      <w:proofErr w:type="spellStart"/>
+      <w:r>
+        <w:rPr>
+          <w:lang w:val="es-ES_tradnl"/>
+        </w:rPr>
+        <w:t>while</w:t>
+      </w:r>
+      <w:proofErr w:type="spellEnd"/>
+      <w:r>
+        <w:rPr>
+          <w:lang w:val="es-ES_tradnl"/>
+        </w:rPr>
+        <w:t xml:space="preserve"> </w:t>
+      </w:r>
+      <w:r>
+        <w:rPr>
+          <w:lang w:val="es-ES_tradnl"/>
+        </w:rPr>
+        <w:t>puedes definir un bucle que se</w:t>
+      </w:r>
+      <w:r>
+        <w:rPr>
+          <w:lang w:val="es-ES_tradnl"/>
+        </w:rPr>
+        <w:t xml:space="preserve"> </w:t>
+      </w:r>
+      <w:r>
+        <w:rPr>
+          <w:lang w:val="es-ES_tradnl"/>
+        </w:rPr>
+        <w:t>ejecuta mientras se cumpla una expresión. La expresión</w:t>
+      </w:r>
+      <w:r>
+        <w:rPr>
+          <w:lang w:val="es-ES_tradnl"/>
+        </w:rPr>
+        <w:t xml:space="preserve"> </w:t>
+      </w:r>
+      <w:r>
+        <w:rPr>
+          <w:lang w:val="es-ES_tradnl"/>
+        </w:rPr>
+        <w:t>se evalúa antes de comenzar cada ejecución del bucle.</w:t>
+      </w:r>
+    </w:p>
+    <w:tbl>
+      <w:tblPr>
+        <w:tblStyle w:val="Tablaconcuadrcula"/>
+        <w:tblW w:w="0" w:type="auto"/>
+        <w:tblLook w:val="04A0" w:firstRow="1" w:lastRow="0" w:firstColumn="1" w:lastColumn="0" w:noHBand="0" w:noVBand="1"/>
+      </w:tblPr>
+      <w:tblGrid>
+        <w:gridCol w:w="10456"/>
+      </w:tblGrid>
+      <w:tr>
+        <w:tc>
+          <w:tcPr>
+            <w:tcW w:w="10456" w:type="dxa"/>
+          </w:tcPr>
+          <w:p>
+            <w:pPr>
+              <w:pStyle w:val="Default"/>
+              <w:rPr>
+                <w:color w:val="A3A3A0"/>
+                <w:sz w:val="18"/>
+                <w:szCs w:val="18"/>
+              </w:rPr>
+            </w:pPr>
+            <w:r>
+              <w:rPr>
+                <w:color w:val="A3A3A0"/>
+                <w:sz w:val="18"/>
+                <w:szCs w:val="18"/>
+              </w:rPr>
+              <w:t xml:space="preserve">$a = </w:t>
+            </w:r>
+            <w:r>
+              <w:rPr>
+                <w:color w:val="7456AB"/>
+                <w:sz w:val="18"/>
+                <w:szCs w:val="18"/>
+              </w:rPr>
+              <w:t>1</w:t>
+            </w:r>
+            <w:r>
+              <w:rPr>
+                <w:color w:val="A3A3A0"/>
+                <w:sz w:val="18"/>
+                <w:szCs w:val="18"/>
+              </w:rPr>
+              <w:t xml:space="preserve">; </w:t>
+            </w:r>
+          </w:p>
+          <w:p>
+            <w:pPr>
+              <w:pStyle w:val="Default"/>
+              <w:rPr>
+                <w:color w:val="A3A3A0"/>
+                <w:sz w:val="18"/>
+                <w:szCs w:val="18"/>
+              </w:rPr>
+            </w:pPr>
+            <w:proofErr w:type="spellStart"/>
+            <w:r>
+              <w:rPr>
+                <w:color w:val="418C9A"/>
+                <w:sz w:val="18"/>
+                <w:szCs w:val="18"/>
+              </w:rPr>
+              <w:t>while</w:t>
+            </w:r>
+            <w:proofErr w:type="spellEnd"/>
+            <w:r>
+              <w:rPr>
+                <w:color w:val="418C9A"/>
+                <w:sz w:val="18"/>
+                <w:szCs w:val="18"/>
+              </w:rPr>
+              <w:t xml:space="preserve"> </w:t>
+            </w:r>
+            <w:r>
+              <w:rPr>
+                <w:color w:val="A3A3A0"/>
+                <w:sz w:val="18"/>
+                <w:szCs w:val="18"/>
+              </w:rPr>
+              <w:t xml:space="preserve">($a &lt; </w:t>
+            </w:r>
+            <w:proofErr w:type="gramStart"/>
+            <w:r>
+              <w:rPr>
+                <w:color w:val="7456AB"/>
+                <w:sz w:val="18"/>
+                <w:szCs w:val="18"/>
+              </w:rPr>
+              <w:t>8</w:t>
+            </w:r>
+            <w:r>
+              <w:rPr>
+                <w:color w:val="A3A3A0"/>
+                <w:sz w:val="18"/>
+                <w:szCs w:val="18"/>
+              </w:rPr>
+              <w:t>){</w:t>
+            </w:r>
+            <w:proofErr w:type="gramEnd"/>
+            <w:r>
+              <w:rPr>
+                <w:color w:val="A3A3A0"/>
+                <w:sz w:val="18"/>
+                <w:szCs w:val="18"/>
+              </w:rPr>
+              <w:t xml:space="preserve"> </w:t>
+            </w:r>
+          </w:p>
+          <w:p>
+            <w:pPr>
+              <w:pStyle w:val="Default"/>
+              <w:rPr>
+                <w:color w:val="A3A3A0"/>
+                <w:sz w:val="18"/>
+                <w:szCs w:val="18"/>
+              </w:rPr>
+            </w:pPr>
+            <w:r>
+              <w:rPr>
+                <w:color w:val="A3A3A0"/>
+                <w:sz w:val="18"/>
+                <w:szCs w:val="18"/>
+              </w:rPr>
+              <w:t xml:space="preserve">    </w:t>
+            </w:r>
+            <w:r>
+              <w:rPr>
+                <w:color w:val="A3A3A0"/>
+                <w:sz w:val="18"/>
+                <w:szCs w:val="18"/>
+              </w:rPr>
+              <w:t xml:space="preserve">$a += </w:t>
+            </w:r>
+            <w:r>
+              <w:rPr>
+                <w:color w:val="7456AB"/>
+                <w:sz w:val="18"/>
+                <w:szCs w:val="18"/>
+              </w:rPr>
+              <w:t>3</w:t>
+            </w:r>
+            <w:r>
+              <w:rPr>
+                <w:color w:val="A3A3A0"/>
+                <w:sz w:val="18"/>
+                <w:szCs w:val="18"/>
+              </w:rPr>
+              <w:t xml:space="preserve">; </w:t>
+            </w:r>
+          </w:p>
+          <w:p>
+            <w:pPr>
+              <w:pStyle w:val="Default"/>
+              <w:rPr>
+                <w:color w:val="A3A3A0"/>
+                <w:sz w:val="18"/>
+                <w:szCs w:val="18"/>
+              </w:rPr>
+            </w:pPr>
+            <w:r>
+              <w:rPr>
+                <w:color w:val="A3A3A0"/>
+                <w:sz w:val="18"/>
+                <w:szCs w:val="18"/>
+              </w:rPr>
+              <w:t xml:space="preserve">} </w:t>
+            </w:r>
+          </w:p>
+          <w:p>
+            <w:pPr>
+              <w:pStyle w:val="Default"/>
+            </w:pPr>
+            <w:r>
+              <w:rPr>
+                <w:color w:val="418C9A"/>
+                <w:sz w:val="18"/>
+                <w:szCs w:val="18"/>
+              </w:rPr>
+              <w:t xml:space="preserve">echo </w:t>
+            </w:r>
+            <w:r>
+              <w:rPr>
+                <w:color w:val="A3A3A0"/>
+                <w:sz w:val="18"/>
+                <w:szCs w:val="18"/>
+              </w:rPr>
+              <w:t xml:space="preserve">$a; </w:t>
+            </w:r>
+            <w:r>
+              <w:rPr>
+                <w:color w:val="2E343C"/>
+                <w:sz w:val="18"/>
+                <w:szCs w:val="18"/>
+              </w:rPr>
+              <w:t>// el valor obtenido es 10</w:t>
+            </w:r>
+          </w:p>
+        </w:tc>
+      </w:tr>
+    </w:tbl>
+    <w:p>
+      <w:pPr>
+        <w:rPr>
+          <w:lang w:val="es-ES_tradnl"/>
+        </w:rPr>
+      </w:pPr>
+    </w:p>
+    <w:p>
+      <w:pPr>
+        <w:pStyle w:val="Prrafodelista"/>
+        <w:numPr>
+          <w:ilvl w:val="0"/>
+          <w:numId w:val="31"/>
+        </w:numPr>
+        <w:jc w:val="both"/>
+        <w:rPr>
+          <w:lang w:val="es-ES_tradnl"/>
+        </w:rPr>
+      </w:pPr>
+      <w:r>
+        <w:rPr>
+          <w:b/>
+          <w:bCs/>
+          <w:lang w:val="es-ES_tradnl"/>
+        </w:rPr>
+        <w:t xml:space="preserve">do / </w:t>
+      </w:r>
+      <w:proofErr w:type="spellStart"/>
+      <w:r>
+        <w:rPr>
+          <w:b/>
+          <w:bCs/>
+          <w:lang w:val="es-ES_tradnl"/>
+        </w:rPr>
+        <w:t>while</w:t>
+      </w:r>
+      <w:proofErr w:type="spellEnd"/>
+      <w:r>
+        <w:rPr>
+          <w:lang w:val="es-ES_tradnl"/>
+        </w:rPr>
+        <w:t>:</w:t>
+      </w:r>
+      <w:r>
+        <w:rPr>
+          <w:lang w:val="es-ES_tradnl"/>
+        </w:rPr>
+        <w:t xml:space="preserve"> </w:t>
+      </w:r>
+      <w:r>
+        <w:rPr>
+          <w:lang w:val="es-ES_tradnl"/>
+        </w:rPr>
+        <w:t>Es un bucle similar al anterior, pero la expresión se evalúa al final, con lo</w:t>
+      </w:r>
+      <w:r>
+        <w:rPr>
+          <w:lang w:val="es-ES_tradnl"/>
+        </w:rPr>
+        <w:t xml:space="preserve"> </w:t>
+      </w:r>
+      <w:r>
+        <w:rPr>
+          <w:lang w:val="es-ES_tradnl"/>
+        </w:rPr>
+        <w:t>cual se asegura que la sentencia o conjunto de sentencias del bucle se ejecutan al</w:t>
+      </w:r>
+      <w:r>
+        <w:rPr>
+          <w:lang w:val="es-ES_tradnl"/>
+        </w:rPr>
+        <w:t xml:space="preserve"> </w:t>
+      </w:r>
+      <w:r>
+        <w:rPr>
+          <w:lang w:val="es-ES_tradnl"/>
+        </w:rPr>
+        <w:t>menos una vez.</w:t>
+      </w:r>
+    </w:p>
+    <w:tbl>
+      <w:tblPr>
+        <w:tblStyle w:val="Tablaconcuadrcula"/>
+        <w:tblW w:w="0" w:type="auto"/>
+        <w:tblLook w:val="04A0" w:firstRow="1" w:lastRow="0" w:firstColumn="1" w:lastColumn="0" w:noHBand="0" w:noVBand="1"/>
+      </w:tblPr>
+      <w:tblGrid>
+        <w:gridCol w:w="10456"/>
+      </w:tblGrid>
+      <w:tr>
+        <w:tc>
+          <w:tcPr>
+            <w:tcW w:w="10456" w:type="dxa"/>
+          </w:tcPr>
+          <w:p>
+            <w:pPr>
+              <w:pStyle w:val="Default"/>
+              <w:rPr>
+                <w:color w:val="A3A3A0"/>
+                <w:sz w:val="18"/>
+                <w:szCs w:val="18"/>
+              </w:rPr>
+            </w:pPr>
+            <w:r>
+              <w:rPr>
+                <w:color w:val="A3A3A0"/>
+                <w:sz w:val="18"/>
+                <w:szCs w:val="18"/>
+              </w:rPr>
+              <w:t xml:space="preserve">$a = </w:t>
+            </w:r>
+            <w:r>
+              <w:rPr>
+                <w:color w:val="7456AB"/>
+                <w:sz w:val="18"/>
+                <w:szCs w:val="18"/>
+              </w:rPr>
+              <w:t>5</w:t>
+            </w:r>
+            <w:r>
+              <w:rPr>
+                <w:color w:val="A3A3A0"/>
+                <w:sz w:val="18"/>
+                <w:szCs w:val="18"/>
+              </w:rPr>
+              <w:t xml:space="preserve">; </w:t>
+            </w:r>
+          </w:p>
+          <w:p>
+            <w:pPr>
+              <w:pStyle w:val="Default"/>
+              <w:rPr>
+                <w:color w:val="A3A3A0"/>
+                <w:sz w:val="18"/>
+                <w:szCs w:val="18"/>
+              </w:rPr>
+            </w:pPr>
+            <w:proofErr w:type="gramStart"/>
+            <w:r>
+              <w:rPr>
+                <w:color w:val="418C9A"/>
+                <w:sz w:val="18"/>
+                <w:szCs w:val="18"/>
+              </w:rPr>
+              <w:t>do</w:t>
+            </w:r>
+            <w:r>
+              <w:rPr>
+                <w:color w:val="A3A3A0"/>
+                <w:sz w:val="18"/>
+                <w:szCs w:val="18"/>
+              </w:rPr>
+              <w:t>{</w:t>
+            </w:r>
+            <w:proofErr w:type="gramEnd"/>
+            <w:r>
+              <w:rPr>
+                <w:color w:val="A3A3A0"/>
+                <w:sz w:val="18"/>
+                <w:szCs w:val="18"/>
+              </w:rPr>
+              <w:t xml:space="preserve"> </w:t>
+            </w:r>
+          </w:p>
+          <w:p>
+            <w:pPr>
+              <w:pStyle w:val="Default"/>
+              <w:rPr>
+                <w:color w:val="A3A3A0"/>
+                <w:sz w:val="18"/>
+                <w:szCs w:val="18"/>
+              </w:rPr>
+            </w:pPr>
+            <w:r>
+              <w:rPr>
+                <w:color w:val="A3A3A0"/>
+                <w:sz w:val="18"/>
+                <w:szCs w:val="18"/>
+              </w:rPr>
+              <w:t xml:space="preserve">    </w:t>
+            </w:r>
+            <w:r>
+              <w:rPr>
+                <w:color w:val="A3A3A0"/>
+                <w:sz w:val="18"/>
+                <w:szCs w:val="18"/>
+              </w:rPr>
+              <w:t xml:space="preserve">$a -= </w:t>
+            </w:r>
+            <w:r>
+              <w:rPr>
+                <w:color w:val="7456AB"/>
+                <w:sz w:val="18"/>
+                <w:szCs w:val="18"/>
+              </w:rPr>
+              <w:t>3</w:t>
+            </w:r>
+            <w:r>
+              <w:rPr>
+                <w:color w:val="A3A3A0"/>
+                <w:sz w:val="18"/>
+                <w:szCs w:val="18"/>
+              </w:rPr>
+              <w:t xml:space="preserve">; </w:t>
+            </w:r>
+          </w:p>
+          <w:p>
+            <w:pPr>
+              <w:pStyle w:val="Default"/>
+              <w:rPr>
+                <w:color w:val="A3A3A0"/>
+                <w:sz w:val="18"/>
+                <w:szCs w:val="18"/>
+              </w:rPr>
+            </w:pPr>
+            <w:proofErr w:type="gramStart"/>
+            <w:r>
+              <w:rPr>
+                <w:color w:val="A3A3A0"/>
+                <w:sz w:val="18"/>
+                <w:szCs w:val="18"/>
+              </w:rPr>
+              <w:t>}</w:t>
+            </w:r>
+            <w:proofErr w:type="spellStart"/>
+            <w:r>
+              <w:rPr>
+                <w:color w:val="418C9A"/>
+                <w:sz w:val="18"/>
+                <w:szCs w:val="18"/>
+              </w:rPr>
+              <w:t>while</w:t>
+            </w:r>
+            <w:proofErr w:type="spellEnd"/>
+            <w:proofErr w:type="gramEnd"/>
+            <w:r>
+              <w:rPr>
+                <w:color w:val="418C9A"/>
+                <w:sz w:val="18"/>
+                <w:szCs w:val="18"/>
+              </w:rPr>
+              <w:t xml:space="preserve"> </w:t>
+            </w:r>
+            <w:r>
+              <w:rPr>
+                <w:color w:val="A3A3A0"/>
+                <w:sz w:val="18"/>
+                <w:szCs w:val="18"/>
+              </w:rPr>
+              <w:t xml:space="preserve">($a &gt; </w:t>
+            </w:r>
+            <w:r>
+              <w:rPr>
+                <w:color w:val="7456AB"/>
+                <w:sz w:val="18"/>
+                <w:szCs w:val="18"/>
+              </w:rPr>
+              <w:t>10</w:t>
+            </w:r>
+            <w:r>
+              <w:rPr>
+                <w:color w:val="A3A3A0"/>
+                <w:sz w:val="18"/>
+                <w:szCs w:val="18"/>
+              </w:rPr>
+              <w:t xml:space="preserve">); </w:t>
+            </w:r>
+          </w:p>
+          <w:p>
+            <w:pPr>
+              <w:pStyle w:val="Default"/>
+            </w:pPr>
+            <w:proofErr w:type="spellStart"/>
+            <w:r>
+              <w:rPr>
+                <w:color w:val="418C9A"/>
+                <w:sz w:val="18"/>
+                <w:szCs w:val="18"/>
+              </w:rPr>
+              <w:t>print</w:t>
+            </w:r>
+            <w:proofErr w:type="spellEnd"/>
+            <w:r>
+              <w:rPr>
+                <w:color w:val="418C9A"/>
+                <w:sz w:val="18"/>
+                <w:szCs w:val="18"/>
+              </w:rPr>
+              <w:t xml:space="preserve"> </w:t>
+            </w:r>
+            <w:r>
+              <w:rPr>
+                <w:color w:val="A3A3A0"/>
+                <w:sz w:val="18"/>
+                <w:szCs w:val="18"/>
+              </w:rPr>
+              <w:t xml:space="preserve">$a; </w:t>
+            </w:r>
+            <w:r>
+              <w:rPr>
+                <w:color w:val="2E343C"/>
+                <w:sz w:val="18"/>
+                <w:szCs w:val="18"/>
+              </w:rPr>
+              <w:t>// el bucle se ejecuta una sola vez, con lo que el valor obtenido es 2</w:t>
+            </w:r>
+          </w:p>
+        </w:tc>
+      </w:tr>
+    </w:tbl>
+    <w:p>
+      <w:pPr>
+        <w:rPr>
+          <w:lang w:val="es-ES_tradnl"/>
+        </w:rPr>
+      </w:pPr>
+    </w:p>
+    <w:p>
+      <w:pPr>
+        <w:pStyle w:val="Prrafodelista"/>
+        <w:numPr>
+          <w:ilvl w:val="0"/>
+          <w:numId w:val="31"/>
+        </w:numPr>
+        <w:rPr>
+          <w:lang w:val="es-ES_tradnl"/>
+        </w:rPr>
+      </w:pPr>
+      <w:proofErr w:type="spellStart"/>
+      <w:r>
+        <w:rPr>
+          <w:b/>
+          <w:bCs/>
+          <w:lang w:val="es-ES_tradnl"/>
+        </w:rPr>
+        <w:t>for</w:t>
+      </w:r>
+      <w:proofErr w:type="spellEnd"/>
+      <w:r>
+        <w:rPr>
+          <w:b/>
+          <w:bCs/>
+          <w:lang w:val="es-ES_tradnl"/>
+        </w:rPr>
+        <w:t xml:space="preserve">: </w:t>
+      </w:r>
+      <w:r>
+        <w:rPr>
+          <w:lang w:val="es-ES_tradnl"/>
+        </w:rPr>
+        <w:t xml:space="preserve">Son los bucles más complejos de PHP. Al igual que los del </w:t>
+      </w:r>
+      <w:r>
+        <w:rPr>
+          <w:b/>
+          <w:bCs/>
+          <w:lang w:val="es-ES_tradnl"/>
+        </w:rPr>
+        <w:t>lenguaje C</w:t>
+      </w:r>
+      <w:r>
+        <w:rPr>
+          <w:lang w:val="es-ES_tradnl"/>
+        </w:rPr>
+        <w:t>, se</w:t>
+      </w:r>
+      <w:r>
+        <w:rPr>
+          <w:lang w:val="es-ES_tradnl"/>
+        </w:rPr>
+        <w:t xml:space="preserve"> </w:t>
+      </w:r>
+      <w:r>
+        <w:rPr>
+          <w:lang w:val="es-ES_tradnl"/>
+        </w:rPr>
+        <w:t>componen de tres expresiones:</w:t>
+      </w:r>
+    </w:p>
+    <w:tbl>
+      <w:tblPr>
+        <w:tblStyle w:val="Tablaconcuadrcula"/>
+        <w:tblW w:w="0" w:type="auto"/>
+        <w:tblInd w:w="360" w:type="dxa"/>
+        <w:tblLook w:val="04A0" w:firstRow="1" w:lastRow="0" w:firstColumn="1" w:lastColumn="0" w:noHBand="0" w:noVBand="1"/>
+      </w:tblPr>
+      <w:tblGrid>
+        <w:gridCol w:w="10096"/>
+      </w:tblGrid>
+      <w:tr>
+        <w:tc>
+          <w:tcPr>
+            <w:tcW w:w="10096" w:type="dxa"/>
+          </w:tcPr>
+          <w:p>
+            <w:pPr>
+              <w:pStyle w:val="Default"/>
+              <w:rPr>
+                <w:color w:val="A3A3A0"/>
+                <w:sz w:val="18"/>
+                <w:szCs w:val="18"/>
+              </w:rPr>
+            </w:pPr>
+            <w:proofErr w:type="spellStart"/>
+            <w:r>
+              <w:rPr>
+                <w:color w:val="418C9A"/>
+                <w:sz w:val="18"/>
+                <w:szCs w:val="18"/>
+              </w:rPr>
+              <w:t>for</w:t>
+            </w:r>
+            <w:proofErr w:type="spellEnd"/>
+            <w:r>
+              <w:rPr>
+                <w:color w:val="418C9A"/>
+                <w:sz w:val="18"/>
+                <w:szCs w:val="18"/>
+              </w:rPr>
+              <w:t xml:space="preserve"> </w:t>
+            </w:r>
+            <w:r>
+              <w:rPr>
+                <w:color w:val="A3A3A0"/>
+                <w:sz w:val="18"/>
+                <w:szCs w:val="18"/>
+              </w:rPr>
+              <w:t>(expr1; expr2; expr3)</w:t>
+            </w:r>
+            <w:r>
+              <w:rPr>
+                <w:color w:val="A3A3A0"/>
+                <w:sz w:val="18"/>
+                <w:szCs w:val="18"/>
+              </w:rPr>
+              <w:t xml:space="preserve"> </w:t>
+            </w:r>
+            <w:r>
+              <w:rPr>
+                <w:color w:val="A3A3A0"/>
+                <w:sz w:val="18"/>
+                <w:szCs w:val="18"/>
+              </w:rPr>
+              <w:t xml:space="preserve">{ </w:t>
+            </w:r>
+          </w:p>
+          <w:p>
+            <w:pPr>
+              <w:pStyle w:val="Default"/>
+              <w:rPr>
+                <w:color w:val="A3A3A0"/>
+                <w:sz w:val="18"/>
+                <w:szCs w:val="18"/>
+              </w:rPr>
+            </w:pPr>
+            <w:r>
+              <w:rPr>
+                <w:color w:val="A3A3A0"/>
+                <w:sz w:val="18"/>
+                <w:szCs w:val="18"/>
+              </w:rPr>
+              <w:t xml:space="preserve">    </w:t>
+            </w:r>
+            <w:r>
+              <w:rPr>
+                <w:color w:val="A3A3A0"/>
+                <w:sz w:val="18"/>
+                <w:szCs w:val="18"/>
+              </w:rPr>
+              <w:t xml:space="preserve">sentencia o conjunto de sentencias; </w:t>
+            </w:r>
+          </w:p>
+          <w:p>
+            <w:pPr>
+              <w:pStyle w:val="Default"/>
+            </w:pPr>
+            <w:r>
+              <w:rPr>
+                <w:color w:val="A3A3A0"/>
+                <w:sz w:val="18"/>
+                <w:szCs w:val="18"/>
+              </w:rPr>
+              <w:t>}</w:t>
+            </w:r>
+          </w:p>
+        </w:tc>
+      </w:tr>
+    </w:tbl>
+    <w:p>
+      <w:pPr>
+        <w:ind w:left="360"/>
+        <w:rPr>
+          <w:lang w:val="es-ES_tradnl"/>
+        </w:rPr>
+      </w:pPr>
+    </w:p>
+    <w:p>
+      <w:pPr>
+        <w:pStyle w:val="Prrafodelista"/>
+        <w:numPr>
+          <w:ilvl w:val="1"/>
+          <w:numId w:val="31"/>
+        </w:numPr>
+        <w:rPr>
+          <w:lang w:val="es-ES_tradnl"/>
+        </w:rPr>
+      </w:pPr>
+      <w:r>
+        <w:rPr>
+          <w:lang w:val="es-ES_tradnl"/>
+        </w:rPr>
+        <w:t xml:space="preserve">La primera expresión, </w:t>
+      </w:r>
+      <w:r>
+        <w:rPr>
+          <w:b/>
+          <w:bCs/>
+          <w:lang w:val="es-ES_tradnl"/>
+        </w:rPr>
+        <w:t>expr1</w:t>
+      </w:r>
+      <w:r>
+        <w:rPr>
+          <w:lang w:val="es-ES_tradnl"/>
+        </w:rPr>
+        <w:t>, se ejecuta solo una vez al comienzo del bucle.</w:t>
+      </w:r>
+    </w:p>
+    <w:p>
+      <w:pPr>
+        <w:pStyle w:val="Prrafodelista"/>
+        <w:numPr>
+          <w:ilvl w:val="1"/>
+          <w:numId w:val="31"/>
+        </w:numPr>
+        <w:jc w:val="both"/>
+        <w:rPr>
+          <w:lang w:val="es-ES_tradnl"/>
+        </w:rPr>
+      </w:pPr>
+      <w:r>
+        <w:rPr>
+          <w:lang w:val="es-ES_tradnl"/>
+        </w:rPr>
+        <w:t xml:space="preserve">La segunda expresión, </w:t>
+      </w:r>
+      <w:r>
+        <w:rPr>
+          <w:b/>
+          <w:bCs/>
+          <w:lang w:val="es-ES_tradnl"/>
+        </w:rPr>
+        <w:t>expr2</w:t>
+      </w:r>
+      <w:r>
+        <w:rPr>
+          <w:lang w:val="es-ES_tradnl"/>
+        </w:rPr>
+        <w:t>, se evalúa para saber si se debe ejecutar o no la sentencia</w:t>
+      </w:r>
+      <w:r>
+        <w:rPr>
+          <w:lang w:val="es-ES_tradnl"/>
+        </w:rPr>
+        <w:t xml:space="preserve"> </w:t>
+      </w:r>
+      <w:r>
+        <w:rPr>
+          <w:lang w:val="es-ES_tradnl"/>
+        </w:rPr>
+        <w:t xml:space="preserve">o conjunto de sentencias. Si el resultado el </w:t>
+      </w:r>
+      <w:r>
+        <w:rPr>
+          <w:b/>
+          <w:bCs/>
+          <w:lang w:val="es-ES_tradnl"/>
+        </w:rPr>
+        <w:t>false</w:t>
+      </w:r>
+      <w:r>
+        <w:rPr>
+          <w:lang w:val="es-ES_tradnl"/>
+        </w:rPr>
+        <w:t>, el bucle termina.</w:t>
+      </w:r>
+    </w:p>
+    <w:p>
+      <w:pPr>
+        <w:pStyle w:val="Prrafodelista"/>
+        <w:numPr>
+          <w:ilvl w:val="1"/>
+          <w:numId w:val="31"/>
+        </w:numPr>
+        <w:jc w:val="both"/>
+        <w:rPr>
+          <w:lang w:val="es-ES_tradnl"/>
+        </w:rPr>
       </w:pPr>
       <w:r>
         <w:rPr>
           <w:lang w:val="es-ES_tradnl"/>
         </w:rPr>
         <w:lastRenderedPageBreak/>
-        <w:t>2.- Estructuras de control.</w:t>
+        <w:t xml:space="preserve">Si el resultado es </w:t>
+      </w:r>
+      <w:r>
+        <w:rPr>
+          <w:b/>
+          <w:bCs/>
+          <w:lang w:val="es-ES_tradnl"/>
+        </w:rPr>
+        <w:t>true</w:t>
+      </w:r>
+      <w:r>
+        <w:rPr>
+          <w:lang w:val="es-ES_tradnl"/>
+        </w:rPr>
+        <w:t>, se ejecutan las sentencias y al finalizar se ejecuta la tercera</w:t>
+      </w:r>
+      <w:r>
+        <w:rPr>
+          <w:lang w:val="es-ES_tradnl"/>
+        </w:rPr>
+        <w:t xml:space="preserve"> </w:t>
+      </w:r>
+      <w:r>
+        <w:rPr>
+          <w:lang w:val="es-ES_tradnl"/>
+        </w:rPr>
+        <w:t xml:space="preserve">expresión, </w:t>
+      </w:r>
+      <w:r>
+        <w:rPr>
+          <w:b/>
+          <w:bCs/>
+          <w:lang w:val="es-ES_tradnl"/>
+        </w:rPr>
+        <w:t>expr3</w:t>
+      </w:r>
+      <w:r>
+        <w:rPr>
+          <w:lang w:val="es-ES_tradnl"/>
+        </w:rPr>
+        <w:t xml:space="preserve">, y se vuelve a evaluar </w:t>
+      </w:r>
+      <w:r>
+        <w:rPr>
+          <w:b/>
+          <w:bCs/>
+          <w:lang w:val="es-ES_tradnl"/>
+        </w:rPr>
+        <w:t xml:space="preserve">expr2 </w:t>
+      </w:r>
+      <w:r>
+        <w:rPr>
+          <w:lang w:val="es-ES_tradnl"/>
+        </w:rPr>
+        <w:t>para decidir si se vuelve a ejecutar o no el</w:t>
+      </w:r>
+      <w:r>
+        <w:rPr>
+          <w:lang w:val="es-ES_tradnl"/>
+        </w:rPr>
+        <w:t xml:space="preserve"> </w:t>
+      </w:r>
+      <w:r>
+        <w:rPr>
+          <w:lang w:val="es-ES_tradnl"/>
+        </w:rPr>
+        <w:t>bucle.</w:t>
       </w:r>
     </w:p>
-    <w:p/>
+    <w:p>
+      <w:pPr>
+        <w:rPr>
+          <w:lang w:val="es-ES_tradnl"/>
+        </w:rPr>
+      </w:pPr>
+    </w:p>
+    <w:p>
+      <w:pPr>
+        <w:jc w:val="both"/>
+        <w:rPr>
+          <w:lang w:val="es-ES_tradnl"/>
+        </w:rPr>
+      </w:pPr>
+      <w:r>
+        <w:rPr>
+          <w:lang w:val="es-ES_tradnl"/>
+        </w:rPr>
+        <w:t xml:space="preserve">Puedes anidar cualquiera de los bucles anteriores en </w:t>
+      </w:r>
+      <w:r>
+        <w:rPr>
+          <w:b/>
+          <w:bCs/>
+          <w:lang w:val="es-ES_tradnl"/>
+        </w:rPr>
+        <w:t>varios</w:t>
+      </w:r>
+      <w:r>
+        <w:rPr>
+          <w:lang w:val="es-ES_tradnl"/>
+        </w:rPr>
+        <w:t xml:space="preserve"> </w:t>
+      </w:r>
+      <w:r>
+        <w:rPr>
+          <w:b/>
+          <w:bCs/>
+          <w:lang w:val="es-ES_tradnl"/>
+        </w:rPr>
+        <w:t>niveles</w:t>
+      </w:r>
+      <w:r>
+        <w:rPr>
+          <w:lang w:val="es-ES_tradnl"/>
+        </w:rPr>
+        <w:t>. También puedes</w:t>
+      </w:r>
+      <w:r>
+        <w:rPr>
+          <w:lang w:val="es-ES_tradnl"/>
+        </w:rPr>
+        <w:t xml:space="preserve"> </w:t>
+      </w:r>
+      <w:r>
+        <w:rPr>
+          <w:lang w:val="es-ES_tradnl"/>
+        </w:rPr>
+        <w:t xml:space="preserve">usar las sentencias </w:t>
+      </w:r>
+      <w:r>
+        <w:rPr>
+          <w:b/>
+          <w:bCs/>
+          <w:lang w:val="es-ES_tradnl"/>
+        </w:rPr>
+        <w:t>break</w:t>
+      </w:r>
+      <w:r>
+        <w:rPr>
+          <w:lang w:val="es-ES_tradnl"/>
+        </w:rPr>
+        <w:t xml:space="preserve">, para salir del bucle, y </w:t>
+      </w:r>
+      <w:r>
+        <w:rPr>
+          <w:b/>
+          <w:bCs/>
+          <w:lang w:val="es-ES_tradnl"/>
+        </w:rPr>
+        <w:t>continue</w:t>
+      </w:r>
+      <w:r>
+        <w:rPr>
+          <w:lang w:val="es-ES_tradnl"/>
+        </w:rPr>
+        <w:t>, para omitir la ejecución de las</w:t>
+      </w:r>
+      <w:r>
+        <w:rPr>
+          <w:lang w:val="es-ES_tradnl"/>
+        </w:rPr>
+        <w:t xml:space="preserve"> </w:t>
+      </w:r>
+      <w:r>
+        <w:rPr>
+          <w:lang w:val="es-ES_tradnl"/>
+        </w:rPr>
+        <w:t xml:space="preserve">sentencias restantes y volver a la comprobación de la expresión respectivamente. </w:t>
+      </w:r>
+      <w:r>
+        <w:rPr>
+          <w:b/>
+          <w:bCs/>
+          <w:lang w:val="es-ES_tradnl"/>
+        </w:rPr>
+        <w:t>break</w:t>
+      </w:r>
+      <w:r>
+        <w:rPr>
+          <w:lang w:val="es-ES_tradnl"/>
+        </w:rPr>
+        <w:t xml:space="preserve"> </w:t>
+      </w:r>
+      <w:r>
+        <w:rPr>
+          <w:lang w:val="es-ES_tradnl"/>
+        </w:rPr>
+        <w:t>acepta un argumento numérico opcional que indica de cuántas estructuras anidadas</w:t>
+      </w:r>
+      <w:r>
+        <w:rPr>
+          <w:lang w:val="es-ES_tradnl"/>
+        </w:rPr>
+        <w:t xml:space="preserve"> </w:t>
+      </w:r>
+      <w:r>
+        <w:rPr>
+          <w:lang w:val="es-ES_tradnl"/>
+        </w:rPr>
+        <w:t xml:space="preserve">circundantes se debe salir y de igual manera </w:t>
+      </w:r>
+      <w:r>
+        <w:rPr>
+          <w:b/>
+          <w:bCs/>
+          <w:lang w:val="es-ES_tradnl"/>
+        </w:rPr>
+        <w:t>continue</w:t>
+      </w:r>
+      <w:r>
+        <w:rPr>
+          <w:lang w:val="es-ES_tradnl"/>
+        </w:rPr>
+        <w:t xml:space="preserve"> también acepta un argumento</w:t>
+      </w:r>
+      <w:r>
+        <w:rPr>
+          <w:lang w:val="es-ES_tradnl"/>
+        </w:rPr>
+        <w:t xml:space="preserve"> </w:t>
+      </w:r>
+      <w:r>
+        <w:rPr>
+          <w:lang w:val="es-ES_tradnl"/>
+        </w:rPr>
+        <w:t>numérico opcional, que indica a cuántos niveles de bucles encerrados se ha de saltar al</w:t>
+      </w:r>
+    </w:p>
+    <w:p>
+      <w:pPr>
+        <w:rPr>
+          <w:lang w:val="es-ES_tradnl"/>
+        </w:rPr>
+      </w:pPr>
+      <w:r>
+        <w:rPr>
+          <w:lang w:val="es-ES_tradnl"/>
+        </w:rPr>
+        <w:t>final.</w:t>
+      </w:r>
+    </w:p>
+    <w:p>
+      <w:pPr>
+        <w:rPr>
+          <w:lang w:val="es-ES_tradnl"/>
+        </w:rPr>
+      </w:pPr>
+    </w:p>
+    <w:p>
+      <w:pPr>
+        <w:pStyle w:val="Ttulo2"/>
+        <w:rPr>
+          <w:lang w:val="es-ES_tradnl"/>
+        </w:rPr>
+      </w:pPr>
+      <w:r>
+        <w:rPr>
+          <w:lang w:val="es-ES_tradnl"/>
+        </w:rPr>
+        <w:t>3.- Funciones.</w:t>
+      </w:r>
+    </w:p>
+    <w:p>
+      <w:pPr>
+        <w:rPr>
+          <w:lang w:val="es-ES_tradnl"/>
+        </w:rPr>
+      </w:pPr>
+      <w:r>
+        <w:rPr>
+          <w:lang w:val="es-ES_tradnl"/>
+        </w:rPr>
+        <w:t>La forma natural para hacer llegar a la aplicación web los datos del usuario desde un navegador, es utilizar formularios.</w:t>
+      </w:r>
+    </w:p>
+    <w:p>
+      <w:pPr>
+        <w:jc w:val="both"/>
+        <w:rPr>
+          <w:lang w:val="es-ES_tradnl"/>
+        </w:rPr>
+      </w:pPr>
+      <w:r>
+        <w:rPr>
+          <w:lang w:val="es-ES_tradnl"/>
+        </w:rPr>
+        <w:t>Se utilizan las etiquetas &lt;</w:t>
+      </w:r>
+      <w:proofErr w:type="spellStart"/>
+      <w:r>
+        <w:rPr>
+          <w:lang w:val="es-ES_tradnl"/>
+        </w:rPr>
+        <w:t>form</w:t>
+      </w:r>
+      <w:proofErr w:type="spellEnd"/>
+      <w:r>
+        <w:rPr>
+          <w:lang w:val="es-ES_tradnl"/>
+        </w:rPr>
+        <w:t>&gt; &lt;/</w:t>
+      </w:r>
+      <w:proofErr w:type="spellStart"/>
+      <w:r>
+        <w:rPr>
+          <w:lang w:val="es-ES_tradnl"/>
+        </w:rPr>
+        <w:t>form</w:t>
+      </w:r>
+      <w:proofErr w:type="spellEnd"/>
+      <w:r>
+        <w:rPr>
+          <w:lang w:val="es-ES_tradnl"/>
+        </w:rPr>
+        <w:t>&gt;, dentro de un formulario se incluyen los elementos sobre los que puede actuar el usuario, usando las etiquetas &lt;input&gt; &lt;</w:t>
+      </w:r>
+      <w:proofErr w:type="spellStart"/>
+      <w:r>
+        <w:rPr>
+          <w:lang w:val="es-ES_tradnl"/>
+        </w:rPr>
+        <w:t>select</w:t>
+      </w:r>
+      <w:proofErr w:type="spellEnd"/>
+      <w:r>
+        <w:rPr>
+          <w:lang w:val="es-ES_tradnl"/>
+        </w:rPr>
+        <w:t>&gt; &lt;</w:t>
+      </w:r>
+      <w:proofErr w:type="spellStart"/>
+      <w:r>
+        <w:rPr>
+          <w:lang w:val="es-ES_tradnl"/>
+        </w:rPr>
+        <w:t>textarea</w:t>
+      </w:r>
+      <w:proofErr w:type="spellEnd"/>
+      <w:r>
+        <w:rPr>
+          <w:lang w:val="es-ES_tradnl"/>
+        </w:rPr>
+        <w:t>&gt; y &lt;</w:t>
+      </w:r>
+      <w:proofErr w:type="spellStart"/>
+      <w:r>
+        <w:rPr>
+          <w:lang w:val="es-ES_tradnl"/>
+        </w:rPr>
+        <w:t>button</w:t>
+      </w:r>
+      <w:proofErr w:type="spellEnd"/>
+      <w:r>
+        <w:rPr>
+          <w:lang w:val="es-ES_tradnl"/>
+        </w:rPr>
+        <w:t>&gt;.</w:t>
+      </w:r>
+    </w:p>
+    <w:p>
+      <w:pPr>
+        <w:rPr>
+          <w:lang w:val="es-ES_tradnl"/>
+        </w:rPr>
+      </w:pPr>
+      <w:r>
+        <w:rPr>
+          <w:lang w:val="es-ES_tradnl"/>
+        </w:rPr>
+        <w:t xml:space="preserve">El atributo </w:t>
+      </w:r>
+      <w:proofErr w:type="spellStart"/>
+      <w:r>
+        <w:rPr>
+          <w:b/>
+          <w:bCs/>
+          <w:lang w:val="es-ES_tradnl"/>
+        </w:rPr>
+        <w:t>action</w:t>
+      </w:r>
+      <w:proofErr w:type="spellEnd"/>
+      <w:r>
+        <w:rPr>
+          <w:lang w:val="es-ES_tradnl"/>
+        </w:rPr>
+        <w:t xml:space="preserve"> del elemento </w:t>
+      </w:r>
+      <w:proofErr w:type="spellStart"/>
+      <w:r>
+        <w:rPr>
+          <w:b/>
+          <w:bCs/>
+          <w:lang w:val="es-ES_tradnl"/>
+        </w:rPr>
+        <w:t>form</w:t>
+      </w:r>
+      <w:proofErr w:type="spellEnd"/>
+      <w:r>
+        <w:rPr>
+          <w:lang w:val="es-ES_tradnl"/>
+        </w:rPr>
+        <w:t xml:space="preserve"> indica la página a la que se le enviarán los datos del formulario. Script PHP.</w:t>
+      </w:r>
+    </w:p>
+    <w:p>
+      <w:pPr>
+        <w:rPr>
+          <w:lang w:val="es-ES_tradnl"/>
+        </w:rPr>
+      </w:pPr>
+      <w:r>
+        <w:rPr>
+          <w:lang w:val="es-ES_tradnl"/>
+        </w:rPr>
+        <w:t xml:space="preserve">El atributo </w:t>
+      </w:r>
+      <w:proofErr w:type="spellStart"/>
+      <w:r>
+        <w:rPr>
+          <w:b/>
+          <w:bCs/>
+          <w:lang w:val="es-ES_tradnl"/>
+        </w:rPr>
+        <w:t>method</w:t>
+      </w:r>
+      <w:proofErr w:type="spellEnd"/>
+      <w:r>
+        <w:rPr>
+          <w:lang w:val="es-ES_tradnl"/>
+        </w:rPr>
+        <w:t xml:space="preserve"> especifica el método usado para enviar la información. Dos valores:</w:t>
+      </w:r>
+    </w:p>
+    <w:p>
+      <w:pPr>
+        <w:pStyle w:val="Prrafodelista"/>
+        <w:numPr>
+          <w:ilvl w:val="0"/>
+          <w:numId w:val="31"/>
+        </w:numPr>
+        <w:rPr>
+          <w:lang w:val="es-ES_tradnl"/>
+        </w:rPr>
+      </w:pPr>
+      <w:proofErr w:type="spellStart"/>
+      <w:r>
+        <w:rPr>
+          <w:b/>
+          <w:bCs/>
+          <w:lang w:val="es-ES_tradnl"/>
+        </w:rPr>
+        <w:t>GET</w:t>
+      </w:r>
+      <w:proofErr w:type="spellEnd"/>
+      <w:r>
+        <w:rPr>
+          <w:lang w:val="es-ES_tradnl"/>
+        </w:rPr>
+        <w:t>:  con este método los datos del formulario se agregan al URI utilizando un signo de interrogación “?” como separador, si hay varios se separan por “&amp;”.</w:t>
+      </w:r>
+    </w:p>
+    <w:p>
+      <w:pPr>
+        <w:pStyle w:val="Prrafodelista"/>
+        <w:numPr>
+          <w:ilvl w:val="0"/>
+          <w:numId w:val="31"/>
+        </w:numPr>
+        <w:jc w:val="both"/>
+        <w:rPr>
+          <w:lang w:val="es-ES_tradnl"/>
+        </w:rPr>
+      </w:pPr>
+      <w:r>
+        <w:rPr>
+          <w:b/>
+          <w:bCs/>
+          <w:lang w:val="es-ES_tradnl"/>
+        </w:rPr>
+        <w:t>POST</w:t>
+      </w:r>
+      <w:r>
+        <w:rPr>
+          <w:lang w:val="es-ES_tradnl"/>
+        </w:rPr>
+        <w:t>: con este método los datos se incluyen en el cuerpo del formulario y se envían utilizando el protocolo HTML.</w:t>
+      </w:r>
+    </w:p>
+    <w:p>
+      <w:pPr>
+        <w:jc w:val="both"/>
+        <w:rPr>
+          <w:lang w:val="es-ES_tradnl"/>
+        </w:rPr>
+      </w:pPr>
+      <w:r>
+        <w:rPr>
+          <w:lang w:val="es-ES_tradnl"/>
+        </w:rPr>
+        <w:t xml:space="preserve">El proceso de envío y recepción de los datos desde el cliente al servidor es muy importante el atributo </w:t>
+      </w:r>
+      <w:proofErr w:type="spellStart"/>
+      <w:r>
+        <w:rPr>
+          <w:b/>
+          <w:bCs/>
+          <w:lang w:val="es-ES_tradnl"/>
+        </w:rPr>
+        <w:t>name</w:t>
+      </w:r>
+      <w:proofErr w:type="spellEnd"/>
+      <w:r>
+        <w:rPr>
+          <w:lang w:val="es-ES_tradnl"/>
+        </w:rPr>
+        <w:t xml:space="preserve"> del elemento HTML que va a recoger la información del usuario. El valor de dicho atributo servirá de índice para acceder al valor cuando se ejecute el script PHP en el servidor.</w:t>
+      </w:r>
+    </w:p>
+    <w:p>
+      <w:pPr>
+        <w:jc w:val="both"/>
+        <w:rPr>
+          <w:lang w:val="es-ES_tradnl"/>
+        </w:rPr>
+      </w:pPr>
+    </w:p>
     <w:sectPr>
       <w:type w:val="continuous"/>
       <w:pgSz w:w="11906" w:h="16838"/>
@@ -16614,6 +19923,96 @@
 <file path=word/numbering.xml><?xml version="1.0" encoding="utf-8"?>
 <w:numbering xmlns:wpc="http://schemas.microsoft.com/office/word/2010/wordprocessingCanvas" xmlns:cx="http://schemas.microsoft.com/office/drawing/2014/chartex" xmlns:cx1="http://schemas.microsoft.com/office/drawing/2015/9/8/chartex" xmlns:cx2="http://schemas.microsoft.com/office/drawing/2015/10/21/chartex" xmlns:cx3="http://schemas.microsoft.com/office/drawing/2016/5/9/chartex" xmlns:cx4="http://schemas.microsoft.com/office/drawing/2016/5/10/chartex" xmlns:cx5="http://schemas.microsoft.com/office/drawing/2016/5/11/chartex" xmlns:cx6="http://schemas.microsoft.com/office/drawing/2016/5/12/chartex" xmlns:cx7="http://schemas.microsoft.com/office/drawing/2016/5/13/chartex" xmlns:cx8="http://schemas.microsoft.com/office/drawing/2016/5/14/chartex" xmlns:mc="http://schemas.openxmlformats.org/markup-compatibility/2006" xmlns:aink="http://schemas.microsoft.com/office/drawing/2016/ink" xmlns:am3d="http://schemas.microsoft.com/office/drawing/2017/model3d" xmlns:o="urn:schemas-microsoft-com:office:office" xmlns:oel="http://schemas.microsoft.com/office/2019/extlst" xmlns:r="http://schemas.openxmlformats.org/officeDocument/2006/relationships" xmlns:m="http://schemas.openxmlformats.org/officeDocument/2006/math" xmlns:v="urn:schemas-microsoft-com:vml" xmlns:wp14="http://schemas.microsoft.com/office/word/2010/wordprocessingDrawing" xmlns:wp="http://schemas.openxmlformats.org/drawingml/2006/wordprocessingDrawing" xmlns:w10="urn:schemas-microsoft-com:office:word" xmlns:w="http://schemas.openxmlformats.org/wordprocessingml/2006/main" xmlns:w14="http://schemas.microsoft.com/office/word/2010/wordml" xmlns:w15="http://schemas.microsoft.com/office/word/2012/wordml" xmlns:w16cex="http://schemas.microsoft.com/office/word/2018/wordml/cex" xmlns:w16cid="http://schemas.microsoft.com/office/word/2016/wordml/cid" xmlns:w16="http://schemas.microsoft.com/office/word/2018/wordml" xmlns:w16du="http://schemas.microsoft.com/office/word/2023/wordml/word16du" xmlns:w16sdtdh="http://schemas.microsoft.com/office/word/2020/wordml/sdtdatahash" xmlns:w16sdtfl="http://schemas.microsoft.com/office/word/2024/wordml/sdtformatlock" xmlns:w16se="http://schemas.microsoft.com/office/word/2015/wordml/symex" xmlns:wpg="http://schemas.microsoft.com/office/word/2010/wordprocessingGroup" xmlns:wpi="http://schemas.microsoft.com/office/word/2010/wordprocessingInk" xmlns:wne="http://schemas.microsoft.com/office/word/2006/wordml" xmlns:wps="http://schemas.microsoft.com/office/word/2010/wordprocessingShape" mc:Ignorable="w14 w15 w16se w16cid w16 w16cex w16sdtdh w16sdtfl w16du wp14">
   <w:abstractNum w:abstractNumId="0" w15:restartNumberingAfterBreak="0">
+    <w:nsid w:val="02E52E7D"/>
+    <w:multiLevelType w:val="hybridMultilevel"/>
+    <w:tmpl w:val="69BAA470"/>
+    <w:lvl w:ilvl="0" w:tplc="040A0003">
+      <w:start w:val="1"/>
+      <w:numFmt w:val="bullet"/>
+      <w:lvlText w:val="o"/>
+      <w:lvlJc w:val="left"/>
+      <w:pPr>
+        <w:ind w:left="360" w:hanging="360"/>
+      </w:pPr>
+      <w:rPr>
+        <w:rFonts w:ascii="Courier New" w:hAnsi="Courier New" w:cs="Courier New" w:hint="default"/>
+        <w:b/>
+      </w:rPr>
+    </w:lvl>
+    <w:lvl w:ilvl="1" w:tplc="040A0019" w:tentative="1">
+      <w:start w:val="1"/>
+      <w:numFmt w:val="lowerLetter"/>
+      <w:lvlText w:val="%2."/>
+      <w:lvlJc w:val="left"/>
+      <w:pPr>
+        <w:ind w:left="1080" w:hanging="360"/>
+      </w:pPr>
+    </w:lvl>
+    <w:lvl w:ilvl="2" w:tplc="040A001B" w:tentative="1">
+      <w:start w:val="1"/>
+      <w:numFmt w:val="lowerRoman"/>
+      <w:lvlText w:val="%3."/>
+      <w:lvlJc w:val="right"/>
+      <w:pPr>
+        <w:ind w:left="1800" w:hanging="180"/>
+      </w:pPr>
+    </w:lvl>
+    <w:lvl w:ilvl="3" w:tplc="040A000F" w:tentative="1">
+      <w:start w:val="1"/>
+      <w:numFmt w:val="decimal"/>
+      <w:lvlText w:val="%4."/>
+      <w:lvlJc w:val="left"/>
+      <w:pPr>
+        <w:ind w:left="2520" w:hanging="360"/>
+      </w:pPr>
+    </w:lvl>
+    <w:lvl w:ilvl="4" w:tplc="040A0019" w:tentative="1">
+      <w:start w:val="1"/>
+      <w:numFmt w:val="lowerLetter"/>
+      <w:lvlText w:val="%5."/>
+      <w:lvlJc w:val="left"/>
+      <w:pPr>
+        <w:ind w:left="3240" w:hanging="360"/>
+      </w:pPr>
+    </w:lvl>
+    <w:lvl w:ilvl="5" w:tplc="040A001B" w:tentative="1">
+      <w:start w:val="1"/>
+      <w:numFmt w:val="lowerRoman"/>
+      <w:lvlText w:val="%6."/>
+      <w:lvlJc w:val="right"/>
+      <w:pPr>
+        <w:ind w:left="3960" w:hanging="180"/>
+      </w:pPr>
+    </w:lvl>
+    <w:lvl w:ilvl="6" w:tplc="040A000F" w:tentative="1">
+      <w:start w:val="1"/>
+      <w:numFmt w:val="decimal"/>
+      <w:lvlText w:val="%7."/>
+      <w:lvlJc w:val="left"/>
+      <w:pPr>
+        <w:ind w:left="4680" w:hanging="360"/>
+      </w:pPr>
+    </w:lvl>
+    <w:lvl w:ilvl="7" w:tplc="040A0019" w:tentative="1">
+      <w:start w:val="1"/>
+      <w:numFmt w:val="lowerLetter"/>
+      <w:lvlText w:val="%8."/>
+      <w:lvlJc w:val="left"/>
+      <w:pPr>
+        <w:ind w:left="5400" w:hanging="360"/>
+      </w:pPr>
+    </w:lvl>
+    <w:lvl w:ilvl="8" w:tplc="040A001B" w:tentative="1">
+      <w:start w:val="1"/>
+      <w:numFmt w:val="lowerRoman"/>
+      <w:lvlText w:val="%9."/>
+      <w:lvlJc w:val="right"/>
+      <w:pPr>
+        <w:ind w:left="6120" w:hanging="180"/>
+      </w:pPr>
+    </w:lvl>
+  </w:abstractNum>
+  <w:abstractNum w:abstractNumId="1" w15:restartNumberingAfterBreak="0">
     <w:nsid w:val="0B7F32B5"/>
     <w:multiLevelType w:val="multilevel"/>
     <w:tmpl w:val="12280180"/>
@@ -16702,7 +20101,7 @@
       </w:pPr>
     </w:lvl>
   </w:abstractNum>
-  <w:abstractNum w:abstractNumId="1" w15:restartNumberingAfterBreak="0">
+  <w:abstractNum w:abstractNumId="2" w15:restartNumberingAfterBreak="0">
     <w:nsid w:val="0C850AB3"/>
     <w:multiLevelType w:val="multilevel"/>
     <w:tmpl w:val="4BF2EC10"/>
@@ -16815,7 +20214,7 @@
       </w:rPr>
     </w:lvl>
   </w:abstractNum>
-  <w:abstractNum w:abstractNumId="2" w15:restartNumberingAfterBreak="0">
+  <w:abstractNum w:abstractNumId="3" w15:restartNumberingAfterBreak="0">
     <w:nsid w:val="0CA24356"/>
     <w:multiLevelType w:val="multilevel"/>
     <w:tmpl w:val="EA240C50"/>
@@ -16928,7 +20327,7 @@
       </w:rPr>
     </w:lvl>
   </w:abstractNum>
-  <w:abstractNum w:abstractNumId="3" w15:restartNumberingAfterBreak="0">
+  <w:abstractNum w:abstractNumId="4" w15:restartNumberingAfterBreak="0">
     <w:nsid w:val="19714475"/>
     <w:multiLevelType w:val="multilevel"/>
     <w:tmpl w:val="FDCC3956"/>
@@ -17017,7 +20416,7 @@
       </w:pPr>
     </w:lvl>
   </w:abstractNum>
-  <w:abstractNum w:abstractNumId="4" w15:restartNumberingAfterBreak="0">
+  <w:abstractNum w:abstractNumId="5" w15:restartNumberingAfterBreak="0">
     <w:nsid w:val="1E502BF5"/>
     <w:multiLevelType w:val="multilevel"/>
     <w:tmpl w:val="16120FE8"/>
@@ -17129,7 +20528,7 @@
       </w:rPr>
     </w:lvl>
   </w:abstractNum>
-  <w:abstractNum w:abstractNumId="5" w15:restartNumberingAfterBreak="0">
+  <w:abstractNum w:abstractNumId="6" w15:restartNumberingAfterBreak="0">
     <w:nsid w:val="211A08DB"/>
     <w:multiLevelType w:val="multilevel"/>
     <w:tmpl w:val="B372BB5A"/>
@@ -17242,7 +20641,7 @@
       </w:rPr>
     </w:lvl>
   </w:abstractNum>
-  <w:abstractNum w:abstractNumId="6" w15:restartNumberingAfterBreak="0">
+  <w:abstractNum w:abstractNumId="7" w15:restartNumberingAfterBreak="0">
     <w:nsid w:val="25124F8D"/>
     <w:multiLevelType w:val="multilevel"/>
     <w:tmpl w:val="35E61EB0"/>
@@ -17355,7 +20754,7 @@
       </w:rPr>
     </w:lvl>
   </w:abstractNum>
-  <w:abstractNum w:abstractNumId="7" w15:restartNumberingAfterBreak="0">
+  <w:abstractNum w:abstractNumId="8" w15:restartNumberingAfterBreak="0">
     <w:nsid w:val="266E0F60"/>
     <w:multiLevelType w:val="multilevel"/>
     <w:tmpl w:val="F954AE34"/>
@@ -17468,7 +20867,7 @@
       </w:rPr>
     </w:lvl>
   </w:abstractNum>
-  <w:abstractNum w:abstractNumId="8" w15:restartNumberingAfterBreak="0">
+  <w:abstractNum w:abstractNumId="9" w15:restartNumberingAfterBreak="0">
     <w:nsid w:val="28894043"/>
     <w:multiLevelType w:val="multilevel"/>
     <w:tmpl w:val="03B6D844"/>
@@ -17581,7 +20980,120 @@
       </w:rPr>
     </w:lvl>
   </w:abstractNum>
-  <w:abstractNum w:abstractNumId="9" w15:restartNumberingAfterBreak="0">
+  <w:abstractNum w:abstractNumId="10" w15:restartNumberingAfterBreak="0">
+    <w:nsid w:val="29857D75"/>
+    <w:multiLevelType w:val="hybridMultilevel"/>
+    <w:tmpl w:val="CA6E7D00"/>
+    <w:lvl w:ilvl="0" w:tplc="BF64031E">
+      <w:start w:val="2"/>
+      <w:numFmt w:val="bullet"/>
+      <w:lvlText w:val="-"/>
+      <w:lvlJc w:val="left"/>
+      <w:pPr>
+        <w:ind w:left="720" w:hanging="360"/>
+      </w:pPr>
+      <w:rPr>
+        <w:rFonts w:ascii="Calibri" w:eastAsiaTheme="minorHAnsi" w:hAnsi="Calibri" w:cs="Calibri" w:hint="default"/>
+      </w:rPr>
+    </w:lvl>
+    <w:lvl w:ilvl="1" w:tplc="040A0003">
+      <w:start w:val="1"/>
+      <w:numFmt w:val="bullet"/>
+      <w:lvlText w:val="o"/>
+      <w:lvlJc w:val="left"/>
+      <w:pPr>
+        <w:ind w:left="1440" w:hanging="360"/>
+      </w:pPr>
+      <w:rPr>
+        <w:rFonts w:ascii="Courier New" w:hAnsi="Courier New" w:cs="Courier New" w:hint="default"/>
+      </w:rPr>
+    </w:lvl>
+    <w:lvl w:ilvl="2" w:tplc="040A0005" w:tentative="1">
+      <w:start w:val="1"/>
+      <w:numFmt w:val="bullet"/>
+      <w:lvlText w:val=""/>
+      <w:lvlJc w:val="left"/>
+      <w:pPr>
+        <w:ind w:left="2160" w:hanging="360"/>
+      </w:pPr>
+      <w:rPr>
+        <w:rFonts w:ascii="Wingdings" w:hAnsi="Wingdings" w:hint="default"/>
+      </w:rPr>
+    </w:lvl>
+    <w:lvl w:ilvl="3" w:tplc="040A0001" w:tentative="1">
+      <w:start w:val="1"/>
+      <w:numFmt w:val="bullet"/>
+      <w:lvlText w:val=""/>
+      <w:lvlJc w:val="left"/>
+      <w:pPr>
+        <w:ind w:left="2880" w:hanging="360"/>
+      </w:pPr>
+      <w:rPr>
+        <w:rFonts w:ascii="Symbol" w:hAnsi="Symbol" w:hint="default"/>
+      </w:rPr>
+    </w:lvl>
+    <w:lvl w:ilvl="4" w:tplc="040A0003" w:tentative="1">
+      <w:start w:val="1"/>
+      <w:numFmt w:val="bullet"/>
+      <w:lvlText w:val="o"/>
+      <w:lvlJc w:val="left"/>
+      <w:pPr>
+        <w:ind w:left="3600" w:hanging="360"/>
+      </w:pPr>
+      <w:rPr>
+        <w:rFonts w:ascii="Courier New" w:hAnsi="Courier New" w:cs="Courier New" w:hint="default"/>
+      </w:rPr>
+    </w:lvl>
+    <w:lvl w:ilvl="5" w:tplc="040A0005" w:tentative="1">
+      <w:start w:val="1"/>
+      <w:numFmt w:val="bullet"/>
+      <w:lvlText w:val=""/>
+      <w:lvlJc w:val="left"/>
+      <w:pPr>
+        <w:ind w:left="4320" w:hanging="360"/>
+      </w:pPr>
+      <w:rPr>
+        <w:rFonts w:ascii="Wingdings" w:hAnsi="Wingdings" w:hint="default"/>
+      </w:rPr>
+    </w:lvl>
+    <w:lvl w:ilvl="6" w:tplc="040A0001" w:tentative="1">
+      <w:start w:val="1"/>
+      <w:numFmt w:val="bullet"/>
+      <w:lvlText w:val=""/>
+      <w:lvlJc w:val="left"/>
+      <w:pPr>
+        <w:ind w:left="5040" w:hanging="360"/>
+      </w:pPr>
+      <w:rPr>
+        <w:rFonts w:ascii="Symbol" w:hAnsi="Symbol" w:hint="default"/>
+      </w:rPr>
+    </w:lvl>
+    <w:lvl w:ilvl="7" w:tplc="040A0003" w:tentative="1">
+      <w:start w:val="1"/>
+      <w:numFmt w:val="bullet"/>
+      <w:lvlText w:val="o"/>
+      <w:lvlJc w:val="left"/>
+      <w:pPr>
+        <w:ind w:left="5760" w:hanging="360"/>
+      </w:pPr>
+      <w:rPr>
+        <w:rFonts w:ascii="Courier New" w:hAnsi="Courier New" w:cs="Courier New" w:hint="default"/>
+      </w:rPr>
+    </w:lvl>
+    <w:lvl w:ilvl="8" w:tplc="040A0005" w:tentative="1">
+      <w:start w:val="1"/>
+      <w:numFmt w:val="bullet"/>
+      <w:lvlText w:val=""/>
+      <w:lvlJc w:val="left"/>
+      <w:pPr>
+        <w:ind w:left="6480" w:hanging="360"/>
+      </w:pPr>
+      <w:rPr>
+        <w:rFonts w:ascii="Wingdings" w:hAnsi="Wingdings" w:hint="default"/>
+      </w:rPr>
+    </w:lvl>
+  </w:abstractNum>
+  <w:abstractNum w:abstractNumId="11" w15:restartNumberingAfterBreak="0">
     <w:nsid w:val="2A2D4B6D"/>
     <w:multiLevelType w:val="multilevel"/>
     <w:tmpl w:val="93C2F816"/>
@@ -17694,20 +21206,21 @@
       </w:rPr>
     </w:lvl>
   </w:abstractNum>
-  <w:abstractNum w:abstractNumId="10" w15:restartNumberingAfterBreak="0">
+  <w:abstractNum w:abstractNumId="12" w15:restartNumberingAfterBreak="0">
     <w:nsid w:val="2A791B70"/>
     <w:multiLevelType w:val="hybridMultilevel"/>
-    <w:tmpl w:val="82D817B0"/>
-    <w:lvl w:ilvl="0" w:tplc="37A4EF3C">
+    <w:tmpl w:val="09E874DE"/>
+    <w:lvl w:ilvl="0" w:tplc="70C49888">
       <w:start w:val="1"/>
       <w:numFmt w:val="bullet"/>
-      <w:lvlText w:val="-"/>
+      <w:lvlText w:val=""/>
       <w:lvlJc w:val="left"/>
       <w:pPr>
         <w:ind w:left="720" w:hanging="360"/>
       </w:pPr>
       <w:rPr>
-        <w:rFonts w:ascii="Calibri" w:eastAsiaTheme="minorHAnsi" w:hAnsi="Calibri" w:cs="Calibri" w:hint="default"/>
+        <w:rFonts w:ascii="Symbol" w:eastAsiaTheme="minorHAnsi" w:hAnsi="Symbol" w:hint="default"/>
+        <w:color w:val="auto"/>
       </w:rPr>
     </w:lvl>
     <w:lvl w:ilvl="1" w:tplc="040A0003">
@@ -17807,7 +21320,7 @@
       </w:rPr>
     </w:lvl>
   </w:abstractNum>
-  <w:abstractNum w:abstractNumId="11" w15:restartNumberingAfterBreak="0">
+  <w:abstractNum w:abstractNumId="13" w15:restartNumberingAfterBreak="0">
     <w:nsid w:val="324A7C81"/>
     <w:multiLevelType w:val="multilevel"/>
     <w:tmpl w:val="5036A2CE"/>
@@ -17920,7 +21433,7 @@
       </w:rPr>
     </w:lvl>
   </w:abstractNum>
-  <w:abstractNum w:abstractNumId="12" w15:restartNumberingAfterBreak="0">
+  <w:abstractNum w:abstractNumId="14" w15:restartNumberingAfterBreak="0">
     <w:nsid w:val="33630EFB"/>
     <w:multiLevelType w:val="multilevel"/>
     <w:tmpl w:val="E49E2016"/>
@@ -18033,7 +21546,7 @@
       </w:rPr>
     </w:lvl>
   </w:abstractNum>
-  <w:abstractNum w:abstractNumId="13" w15:restartNumberingAfterBreak="0">
+  <w:abstractNum w:abstractNumId="15" w15:restartNumberingAfterBreak="0">
     <w:nsid w:val="337F5D20"/>
     <w:multiLevelType w:val="multilevel"/>
     <w:tmpl w:val="A9BE8DC0"/>
@@ -18146,7 +21659,7 @@
       </w:rPr>
     </w:lvl>
   </w:abstractNum>
-  <w:abstractNum w:abstractNumId="14" w15:restartNumberingAfterBreak="0">
+  <w:abstractNum w:abstractNumId="16" w15:restartNumberingAfterBreak="0">
     <w:nsid w:val="3482218F"/>
     <w:multiLevelType w:val="multilevel"/>
     <w:tmpl w:val="429A6C5E"/>
@@ -18259,7 +21772,7 @@
       </w:rPr>
     </w:lvl>
   </w:abstractNum>
-  <w:abstractNum w:abstractNumId="15" w15:restartNumberingAfterBreak="0">
+  <w:abstractNum w:abstractNumId="17" w15:restartNumberingAfterBreak="0">
     <w:nsid w:val="3FE14BAA"/>
     <w:multiLevelType w:val="multilevel"/>
     <w:tmpl w:val="DA94F71C"/>
@@ -18372,7 +21885,7 @@
       </w:rPr>
     </w:lvl>
   </w:abstractNum>
-  <w:abstractNum w:abstractNumId="16" w15:restartNumberingAfterBreak="0">
+  <w:abstractNum w:abstractNumId="18" w15:restartNumberingAfterBreak="0">
     <w:nsid w:val="3FED1E7E"/>
     <w:multiLevelType w:val="multilevel"/>
     <w:tmpl w:val="EF66B040"/>
@@ -18485,7 +21998,7 @@
       </w:rPr>
     </w:lvl>
   </w:abstractNum>
-  <w:abstractNum w:abstractNumId="17" w15:restartNumberingAfterBreak="0">
+  <w:abstractNum w:abstractNumId="19" w15:restartNumberingAfterBreak="0">
     <w:nsid w:val="403B6A66"/>
     <w:multiLevelType w:val="multilevel"/>
     <w:tmpl w:val="40A0CDF8"/>
@@ -18598,7 +22111,7 @@
       </w:rPr>
     </w:lvl>
   </w:abstractNum>
-  <w:abstractNum w:abstractNumId="18" w15:restartNumberingAfterBreak="0">
+  <w:abstractNum w:abstractNumId="20" w15:restartNumberingAfterBreak="0">
     <w:nsid w:val="431F4214"/>
     <w:multiLevelType w:val="multilevel"/>
     <w:tmpl w:val="67D8423E"/>
@@ -18687,7 +22200,7 @@
       </w:pPr>
     </w:lvl>
   </w:abstractNum>
-  <w:abstractNum w:abstractNumId="19" w15:restartNumberingAfterBreak="0">
+  <w:abstractNum w:abstractNumId="21" w15:restartNumberingAfterBreak="0">
     <w:nsid w:val="446F0B50"/>
     <w:multiLevelType w:val="multilevel"/>
     <w:tmpl w:val="5D96DE5A"/>
@@ -18800,7 +22313,7 @@
       </w:rPr>
     </w:lvl>
   </w:abstractNum>
-  <w:abstractNum w:abstractNumId="20" w15:restartNumberingAfterBreak="0">
+  <w:abstractNum w:abstractNumId="22" w15:restartNumberingAfterBreak="0">
     <w:nsid w:val="44AF20C1"/>
     <w:multiLevelType w:val="hybridMultilevel"/>
     <w:tmpl w:val="8AF2E9BA"/>
@@ -18890,7 +22403,7 @@
       </w:pPr>
     </w:lvl>
   </w:abstractNum>
-  <w:abstractNum w:abstractNumId="21" w15:restartNumberingAfterBreak="0">
+  <w:abstractNum w:abstractNumId="23" w15:restartNumberingAfterBreak="0">
     <w:nsid w:val="46795FB7"/>
     <w:multiLevelType w:val="multilevel"/>
     <w:tmpl w:val="8960A72C"/>
@@ -19003,7 +22516,7 @@
       </w:rPr>
     </w:lvl>
   </w:abstractNum>
-  <w:abstractNum w:abstractNumId="22" w15:restartNumberingAfterBreak="0">
+  <w:abstractNum w:abstractNumId="24" w15:restartNumberingAfterBreak="0">
     <w:nsid w:val="4CE6573D"/>
     <w:multiLevelType w:val="multilevel"/>
     <w:tmpl w:val="340AB1CC"/>
@@ -19116,7 +22629,7 @@
       </w:rPr>
     </w:lvl>
   </w:abstractNum>
-  <w:abstractNum w:abstractNumId="23" w15:restartNumberingAfterBreak="0">
+  <w:abstractNum w:abstractNumId="25" w15:restartNumberingAfterBreak="0">
     <w:nsid w:val="510B5A1B"/>
     <w:multiLevelType w:val="multilevel"/>
     <w:tmpl w:val="31B434B2"/>
@@ -19229,7 +22742,7 @@
       </w:rPr>
     </w:lvl>
   </w:abstractNum>
-  <w:abstractNum w:abstractNumId="24" w15:restartNumberingAfterBreak="0">
+  <w:abstractNum w:abstractNumId="26" w15:restartNumberingAfterBreak="0">
     <w:nsid w:val="575F2A50"/>
     <w:multiLevelType w:val="multilevel"/>
     <w:tmpl w:val="E8C6B23E"/>
@@ -19342,7 +22855,7 @@
       </w:rPr>
     </w:lvl>
   </w:abstractNum>
-  <w:abstractNum w:abstractNumId="25" w15:restartNumberingAfterBreak="0">
+  <w:abstractNum w:abstractNumId="27" w15:restartNumberingAfterBreak="0">
     <w:nsid w:val="58307FE0"/>
     <w:multiLevelType w:val="multilevel"/>
     <w:tmpl w:val="02A864EE"/>
@@ -19455,7 +22968,7 @@
       </w:rPr>
     </w:lvl>
   </w:abstractNum>
-  <w:abstractNum w:abstractNumId="26" w15:restartNumberingAfterBreak="0">
+  <w:abstractNum w:abstractNumId="28" w15:restartNumberingAfterBreak="0">
     <w:nsid w:val="63F45CB8"/>
     <w:multiLevelType w:val="multilevel"/>
     <w:tmpl w:val="AEAEB414"/>
@@ -19568,7 +23081,7 @@
       </w:rPr>
     </w:lvl>
   </w:abstractNum>
-  <w:abstractNum w:abstractNumId="27" w15:restartNumberingAfterBreak="0">
+  <w:abstractNum w:abstractNumId="29" w15:restartNumberingAfterBreak="0">
     <w:nsid w:val="6F9206C6"/>
     <w:multiLevelType w:val="multilevel"/>
     <w:tmpl w:val="2856C958"/>
@@ -19681,7 +23194,7 @@
       </w:rPr>
     </w:lvl>
   </w:abstractNum>
-  <w:abstractNum w:abstractNumId="28" w15:restartNumberingAfterBreak="0">
+  <w:abstractNum w:abstractNumId="30" w15:restartNumberingAfterBreak="0">
     <w:nsid w:val="707453DF"/>
     <w:multiLevelType w:val="multilevel"/>
     <w:tmpl w:val="BBF08466"/>
@@ -19794,7 +23307,7 @@
       </w:rPr>
     </w:lvl>
   </w:abstractNum>
-  <w:abstractNum w:abstractNumId="29" w15:restartNumberingAfterBreak="0">
+  <w:abstractNum w:abstractNumId="31" w15:restartNumberingAfterBreak="0">
     <w:nsid w:val="7FFA6E71"/>
     <w:multiLevelType w:val="multilevel"/>
     <w:tmpl w:val="5BBA5B22"/>
@@ -19908,94 +23421,100 @@
     </w:lvl>
   </w:abstractNum>
   <w:num w:numId="1" w16cid:durableId="820581195">
+    <w:abstractNumId w:val="5"/>
+  </w:num>
+  <w:num w:numId="2" w16cid:durableId="471562139">
     <w:abstractNumId w:val="4"/>
   </w:num>
-  <w:num w:numId="2" w16cid:durableId="471562139">
+  <w:num w:numId="3" w16cid:durableId="655229089">
+    <w:abstractNumId w:val="1"/>
+  </w:num>
+  <w:num w:numId="4" w16cid:durableId="913003763">
+    <w:abstractNumId w:val="20"/>
+  </w:num>
+  <w:num w:numId="5" w16cid:durableId="364526226">
     <w:abstractNumId w:val="3"/>
   </w:num>
-  <w:num w:numId="3" w16cid:durableId="655229089">
-    <w:abstractNumId w:val="0"/>
+  <w:num w:numId="6" w16cid:durableId="64954226">
+    <w:abstractNumId w:val="17"/>
   </w:num>
-  <w:num w:numId="4" w16cid:durableId="913003763">
+  <w:num w:numId="7" w16cid:durableId="1071657780">
+    <w:abstractNumId w:val="25"/>
+  </w:num>
+  <w:num w:numId="8" w16cid:durableId="1695575069">
+    <w:abstractNumId w:val="6"/>
+  </w:num>
+  <w:num w:numId="9" w16cid:durableId="389427509">
+    <w:abstractNumId w:val="14"/>
+  </w:num>
+  <w:num w:numId="10" w16cid:durableId="2145660447">
+    <w:abstractNumId w:val="19"/>
+  </w:num>
+  <w:num w:numId="11" w16cid:durableId="1109398735">
     <w:abstractNumId w:val="18"/>
   </w:num>
-  <w:num w:numId="5" w16cid:durableId="364526226">
+  <w:num w:numId="12" w16cid:durableId="1161430508">
+    <w:abstractNumId w:val="11"/>
+  </w:num>
+  <w:num w:numId="13" w16cid:durableId="619337928">
+    <w:abstractNumId w:val="30"/>
+  </w:num>
+  <w:num w:numId="14" w16cid:durableId="2083402809">
+    <w:abstractNumId w:val="24"/>
+  </w:num>
+  <w:num w:numId="15" w16cid:durableId="465204648">
+    <w:abstractNumId w:val="13"/>
+  </w:num>
+  <w:num w:numId="16" w16cid:durableId="1818035283">
+    <w:abstractNumId w:val="16"/>
+  </w:num>
+  <w:num w:numId="17" w16cid:durableId="1082526304">
     <w:abstractNumId w:val="2"/>
   </w:num>
-  <w:num w:numId="6" w16cid:durableId="64954226">
+  <w:num w:numId="18" w16cid:durableId="1616477211">
+    <w:abstractNumId w:val="8"/>
+  </w:num>
+  <w:num w:numId="19" w16cid:durableId="553346512">
+    <w:abstractNumId w:val="21"/>
+  </w:num>
+  <w:num w:numId="20" w16cid:durableId="144788030">
+    <w:abstractNumId w:val="27"/>
+  </w:num>
+  <w:num w:numId="21" w16cid:durableId="1822454319">
+    <w:abstractNumId w:val="23"/>
+  </w:num>
+  <w:num w:numId="22" w16cid:durableId="793064261">
+    <w:abstractNumId w:val="7"/>
+  </w:num>
+  <w:num w:numId="23" w16cid:durableId="902448475">
+    <w:abstractNumId w:val="9"/>
+  </w:num>
+  <w:num w:numId="24" w16cid:durableId="1019939193">
+    <w:abstractNumId w:val="28"/>
+  </w:num>
+  <w:num w:numId="25" w16cid:durableId="1318415682">
+    <w:abstractNumId w:val="26"/>
+  </w:num>
+  <w:num w:numId="26" w16cid:durableId="1379357089">
+    <w:abstractNumId w:val="29"/>
+  </w:num>
+  <w:num w:numId="27" w16cid:durableId="383408607">
     <w:abstractNumId w:val="15"/>
   </w:num>
-  <w:num w:numId="7" w16cid:durableId="1071657780">
-    <w:abstractNumId w:val="23"/>
+  <w:num w:numId="28" w16cid:durableId="996955272">
+    <w:abstractNumId w:val="31"/>
   </w:num>
-  <w:num w:numId="8" w16cid:durableId="1695575069">
-    <w:abstractNumId w:val="5"/>
-  </w:num>
-  <w:num w:numId="9" w16cid:durableId="389427509">
+  <w:num w:numId="29" w16cid:durableId="631253602">
     <w:abstractNumId w:val="12"/>
   </w:num>
-  <w:num w:numId="10" w16cid:durableId="2145660447">
-    <w:abstractNumId w:val="17"/>
-  </w:num>
-  <w:num w:numId="11" w16cid:durableId="1109398735">
-    <w:abstractNumId w:val="16"/>
-  </w:num>
-  <w:num w:numId="12" w16cid:durableId="1161430508">
-    <w:abstractNumId w:val="9"/>
-  </w:num>
-  <w:num w:numId="13" w16cid:durableId="619337928">
-    <w:abstractNumId w:val="28"/>
-  </w:num>
-  <w:num w:numId="14" w16cid:durableId="2083402809">
+  <w:num w:numId="30" w16cid:durableId="2022004916">
     <w:abstractNumId w:val="22"/>
   </w:num>
-  <w:num w:numId="15" w16cid:durableId="465204648">
-    <w:abstractNumId w:val="11"/>
-  </w:num>
-  <w:num w:numId="16" w16cid:durableId="1818035283">
-    <w:abstractNumId w:val="14"/>
-  </w:num>
-  <w:num w:numId="17" w16cid:durableId="1082526304">
-    <w:abstractNumId w:val="1"/>
-  </w:num>
-  <w:num w:numId="18" w16cid:durableId="1616477211">
-    <w:abstractNumId w:val="7"/>
-  </w:num>
-  <w:num w:numId="19" w16cid:durableId="553346512">
-    <w:abstractNumId w:val="19"/>
-  </w:num>
-  <w:num w:numId="20" w16cid:durableId="144788030">
-    <w:abstractNumId w:val="25"/>
-  </w:num>
-  <w:num w:numId="21" w16cid:durableId="1822454319">
-    <w:abstractNumId w:val="21"/>
-  </w:num>
-  <w:num w:numId="22" w16cid:durableId="793064261">
-    <w:abstractNumId w:val="6"/>
-  </w:num>
-  <w:num w:numId="23" w16cid:durableId="902448475">
-    <w:abstractNumId w:val="8"/>
-  </w:num>
-  <w:num w:numId="24" w16cid:durableId="1019939193">
-    <w:abstractNumId w:val="26"/>
-  </w:num>
-  <w:num w:numId="25" w16cid:durableId="1318415682">
-    <w:abstractNumId w:val="24"/>
-  </w:num>
-  <w:num w:numId="26" w16cid:durableId="1379357089">
-    <w:abstractNumId w:val="27"/>
-  </w:num>
-  <w:num w:numId="27" w16cid:durableId="383408607">
-    <w:abstractNumId w:val="13"/>
-  </w:num>
-  <w:num w:numId="28" w16cid:durableId="996955272">
-    <w:abstractNumId w:val="29"/>
-  </w:num>
-  <w:num w:numId="29" w16cid:durableId="631253602">
+  <w:num w:numId="31" w16cid:durableId="1058430821">
     <w:abstractNumId w:val="10"/>
   </w:num>
-  <w:num w:numId="30" w16cid:durableId="2022004916">
-    <w:abstractNumId w:val="20"/>
+  <w:num w:numId="32" w16cid:durableId="190188494">
+    <w:abstractNumId w:val="0"/>
   </w:num>
 </w:numbering>
 </file>

</xml_diff>